<commit_message>
update text and add David's text
</commit_message>
<xml_diff>
--- a/SDG_01_writeup/SDG_01_writeup.docx
+++ b/SDG_01_writeup/SDG_01_writeup.docx
@@ -1,13 +1,61 @@
 
 <file path=word/document.xml><?xml version="1.0" encoding="utf-8"?>
-<w:document xmlns:wpc="http://schemas.microsoft.com/office/word/2010/wordprocessingCanvas" xmlns:cx="http://schemas.microsoft.com/office/drawing/2014/chartex" xmlns:cx1="http://schemas.microsoft.com/office/drawing/2015/9/8/chartex" xmlns:cx2="http://schemas.microsoft.com/office/drawing/2015/10/21/chartex" xmlns:cx3="http://schemas.microsoft.com/office/drawing/2016/5/9/chartex" xmlns:cx4="http://schemas.microsoft.com/office/drawing/2016/5/10/chartex" xmlns:cx5="http://schemas.microsoft.com/office/drawing/2016/5/11/chartex" xmlns:cx6="http://schemas.microsoft.com/office/drawing/2016/5/12/chartex" xmlns:cx7="http://schemas.microsoft.com/office/drawing/2016/5/13/chartex" xmlns:cx8="http://schemas.microsoft.com/office/drawing/2016/5/14/chartex" xmlns:mc="http://schemas.openxmlformats.org/markup-compatibility/2006" xmlns:aink="http://schemas.microsoft.com/office/drawing/2016/ink" xmlns:am3d="http://schemas.microsoft.com/office/drawing/2017/model3d" xmlns:o="urn:schemas-microsoft-com:office:office" xmlns:r="http://schemas.openxmlformats.org/officeDocument/2006/relationships" xmlns:m="http://schemas.openxmlformats.org/officeDocument/2006/math" xmlns:v="urn:schemas-microsoft-com:vml" xmlns:wp14="http://schemas.microsoft.com/office/word/2010/wordprocessingDrawing" xmlns:wp="http://schemas.openxmlformats.org/drawingml/2006/wordprocessingDrawing" xmlns:w10="urn:schemas-microsoft-com:office:word" xmlns:w="http://schemas.openxmlformats.org/wordprocessingml/2006/main" xmlns:w14="http://schemas.microsoft.com/office/word/2010/wordml" xmlns:w15="http://schemas.microsoft.com/office/word/2012/wordml" xmlns:w16cid="http://schemas.microsoft.com/office/word/2016/wordml/cid" xmlns:w16se="http://schemas.microsoft.com/office/word/2015/wordml/symex" xmlns:wpg="http://schemas.microsoft.com/office/word/2010/wordprocessingGroup" xmlns:wpi="http://schemas.microsoft.com/office/word/2010/wordprocessingInk" xmlns:wne="http://schemas.microsoft.com/office/word/2006/wordml" xmlns:wps="http://schemas.microsoft.com/office/word/2010/wordprocessingShape" mc:Ignorable="w14 w15 w16se w16cid wp14">
+<w:document xmlns:w="http://schemas.openxmlformats.org/wordprocessingml/2006/main" xmlns:m="http://schemas.openxmlformats.org/officeDocument/2006/math" xmlns:r="http://schemas.openxmlformats.org/officeDocument/2006/relationships" xmlns:o="urn:schemas-microsoft-com:office:office" xmlns:v="urn:schemas-microsoft-com:vml" xmlns:w10="urn:schemas-microsoft-com:office:word" xmlns:a="http://schemas.openxmlformats.org/drawingml/2006/main" xmlns:pic="http://schemas.openxmlformats.org/drawingml/2006/picture" xmlns:wp="http://schemas.openxmlformats.org/drawingml/2006/wordprocessingDrawing">
   <w:body>
     <w:p>
       <w:pPr>
         <w:pStyle w:val="Title"/>
       </w:pPr>
       <w:r>
-        <w:t>Goal 1. End poverty in all its forms everywhere</w:t>
+        <w:t xml:space="preserve">Goal</w:t>
+      </w:r>
+      <w:r>
+        <w:t xml:space="preserve"> </w:t>
+      </w:r>
+      <w:r>
+        <w:t xml:space="preserve">1.</w:t>
+      </w:r>
+      <w:r>
+        <w:t xml:space="preserve"> </w:t>
+      </w:r>
+      <w:r>
+        <w:t xml:space="preserve">End</w:t>
+      </w:r>
+      <w:r>
+        <w:t xml:space="preserve"> </w:t>
+      </w:r>
+      <w:r>
+        <w:t xml:space="preserve">poverty</w:t>
+      </w:r>
+      <w:r>
+        <w:t xml:space="preserve"> </w:t>
+      </w:r>
+      <w:r>
+        <w:t xml:space="preserve">in</w:t>
+      </w:r>
+      <w:r>
+        <w:t xml:space="preserve"> </w:t>
+      </w:r>
+      <w:r>
+        <w:t xml:space="preserve">all</w:t>
+      </w:r>
+      <w:r>
+        <w:t xml:space="preserve"> </w:t>
+      </w:r>
+      <w:r>
+        <w:t xml:space="preserve">its</w:t>
+      </w:r>
+      <w:r>
+        <w:t xml:space="preserve"> </w:t>
+      </w:r>
+      <w:r>
+        <w:t xml:space="preserve">forms</w:t>
+      </w:r>
+      <w:r>
+        <w:t xml:space="preserve"> </w:t>
+      </w:r>
+      <w:r>
+        <w:t xml:space="preserve">everywhere</w:t>
       </w:r>
     </w:p>
     <w:p>
@@ -15,7 +63,13 @@
         <w:pStyle w:val="Subtitle"/>
       </w:pPr>
       <w:r>
-        <w:t>Your subtitle</w:t>
+        <w:t xml:space="preserve">Your</w:t>
+      </w:r>
+      <w:r>
+        <w:t xml:space="preserve"> </w:t>
+      </w:r>
+      <w:r>
+        <w:t xml:space="preserve">subtitle</w:t>
       </w:r>
     </w:p>
     <w:p>
@@ -23,7 +77,13 @@
         <w:pStyle w:val="Author"/>
       </w:pPr>
       <w:r>
-        <w:t>R.Andres Castaneda</w:t>
+        <w:t xml:space="preserve">R.Andres</w:t>
+      </w:r>
+      <w:r>
+        <w:t xml:space="preserve"> </w:t>
+      </w:r>
+      <w:r>
+        <w:t xml:space="preserve">Castaneda</w:t>
       </w:r>
     </w:p>
     <w:p>
@@ -31,17 +91,21 @@
         <w:pStyle w:val="Date"/>
       </w:pPr>
       <w:r>
-        <w:t xml:space="preserve">Created </w:t>
-      </w:r>
-      <w:bookmarkStart w:id="0" w:name="redoc-inlinecode-1"/>
+        <w:t xml:space="preserve">Created</w:t>
+      </w:r>
+      <w:r>
+        <w:t xml:space="preserve"> </w:t>
+      </w:r>
+      <w:bookmarkStart w:id="20" w:name="redoc-inlinecode-1"/>
       <w:r>
         <w:rPr>
           <w:rStyle w:val="redoc-inlinecode-1"/>
         </w:rPr>
-        <w:t>2020-03-08</w:t>
-      </w:r>
-      <w:bookmarkEnd w:id="0"/>
+        <w:t xml:space="preserve">2020-03-31</w:t>
+      </w:r>
+      <w:bookmarkEnd w:id="20"/>
     </w:p>
+    <w:bookmarkStart w:id="21" w:name="redoc-codechunk-1"/>
     <w:p>
       <w:pPr>
         <w:pStyle w:val="redoc-codechunk-1"/>
@@ -49,14 +113,15 @@
           <w:vanish/>
         </w:rPr>
       </w:pPr>
-      <w:bookmarkStart w:id="1" w:name="redoc-codechunk-1"/>
       <w:r>
         <w:rPr>
           <w:vanish/>
         </w:rPr>
-        <w:t> </w:t>
+        <w:t xml:space="preserve"> </w:t>
       </w:r>
     </w:p>
+    <w:bookmarkEnd w:id="21"/>
+    <w:bookmarkStart w:id="22" w:name="redoc-codechunk-2"/>
     <w:p>
       <w:pPr>
         <w:pStyle w:val="redoc-codechunk-2"/>
@@ -64,102 +129,139 @@
           <w:vanish/>
         </w:rPr>
       </w:pPr>
-      <w:bookmarkStart w:id="2" w:name="redoc-codechunk-2"/>
-      <w:bookmarkEnd w:id="1"/>
       <w:r>
         <w:rPr>
           <w:vanish/>
         </w:rPr>
-        <w:t> </w:t>
-      </w:r>
+        <w:t xml:space="preserve"> </w:t>
+      </w:r>
+    </w:p>
+    <w:bookmarkEnd w:id="22"/>
+    <w:p>
+      <w:pPr>
+        <w:pStyle w:val="Heading1"/>
+      </w:pPr>
+      <w:bookmarkStart w:id="23" w:name="the-story-behind-global-poverty"/>
+      <w:r>
+        <w:t xml:space="preserve">The story behind Global poverty</w:t>
+      </w:r>
+      <w:bookmarkEnd w:id="23"/>
     </w:p>
     <w:p>
       <w:pPr>
-        <w:pStyle w:val="Heading1"/>
-      </w:pPr>
-      <w:bookmarkStart w:id="3" w:name="the-sory-behind-global-poverty"/>
-      <w:bookmarkEnd w:id="2"/>
-      <w:r>
-        <w:t>The sory behind Global poverty</w:t>
-      </w:r>
-      <w:bookmarkEnd w:id="3"/>
-    </w:p>
-    <w:p>
-      <w:pPr>
         <w:pStyle w:val="FirstParagraph"/>
       </w:pPr>
       <w:r>
-        <w:t xml:space="preserve">The first target of Goal 1 of the SDG is to eliminate extreme poverty by 2030. Based on the historical trend of the most recent data, the World seems to be going in the right direction to meet </w:t>
-      </w:r>
-      <w:r>
-        <w:t xml:space="preserve">the </w:t>
-      </w:r>
-      <w:r>
-        <w:t xml:space="preserve">goal. In 1990, </w:t>
-      </w:r>
-      <w:bookmarkStart w:id="4" w:name="redoc-inlinecode-2"/>
+        <w:t xml:space="preserve">The first target of Goal 1 of the SDG is to eliminate extreme poverty by 2030.</w:t>
+      </w:r>
+      <w:r>
+        <w:t xml:space="preserve"> </w:t>
+      </w:r>
+      <w:r>
+        <w:t xml:space="preserve">Based on the historical trend of the most recent data, the World seems to be</w:t>
+      </w:r>
+      <w:r>
+        <w:t xml:space="preserve"> </w:t>
+      </w:r>
+      <w:r>
+        <w:t xml:space="preserve">going in the right direction to meet the goal. In 1990,</w:t>
+      </w:r>
+      <w:r>
+        <w:t xml:space="preserve"> </w:t>
+      </w:r>
+      <w:bookmarkStart w:id="24" w:name="redoc-inlinecode-2"/>
       <w:r>
         <w:rPr>
           <w:rStyle w:val="redoc-inlinecode-2"/>
         </w:rPr>
-        <w:t>34</w:t>
-      </w:r>
-      <w:bookmarkEnd w:id="4"/>
-      <w:r>
-        <w:t xml:space="preserve"> percent of the population (</w:t>
-      </w:r>
-      <w:bookmarkStart w:id="5" w:name="redoc-inlinecode-3"/>
+        <w:t xml:space="preserve">34</w:t>
+      </w:r>
+      <w:bookmarkEnd w:id="24"/>
+      <w:r>
+        <w:t xml:space="preserve"> </w:t>
+      </w:r>
+      <w:r>
+        <w:t xml:space="preserve">percent of the population (</w:t>
+      </w:r>
+      <w:bookmarkStart w:id="25" w:name="redoc-inlinecode-3"/>
       <w:r>
         <w:rPr>
           <w:rStyle w:val="redoc-inlinecode-3"/>
         </w:rPr>
-        <w:t>1.9</w:t>
-      </w:r>
-      <w:bookmarkEnd w:id="5"/>
-      <w:r>
-        <w:t xml:space="preserve"> billion</w:t>
-      </w:r>
-      <w:r>
-        <w:t xml:space="preserve"> people) lived with less than $1.9 a day (PPP 2011 prices). 25 years later, </w:t>
-      </w:r>
-      <w:bookmarkStart w:id="6" w:name="redoc-inlinecode-4"/>
+        <w:t xml:space="preserve">1.9</w:t>
+      </w:r>
+      <w:bookmarkEnd w:id="25"/>
+      <w:r>
+        <w:t xml:space="preserve"> </w:t>
+      </w:r>
+      <w:r>
+        <w:t xml:space="preserve">billion people) lived with</w:t>
+      </w:r>
+      <w:r>
+        <w:t xml:space="preserve"> </w:t>
+      </w:r>
+      <w:r>
+        <w:t xml:space="preserve">less than $1.9 a day (PPP 2011 prices). 25 years later,</w:t>
+      </w:r>
+      <w:r>
+        <w:t xml:space="preserve"> </w:t>
+      </w:r>
+      <w:bookmarkStart w:id="26" w:name="redoc-inlinecode-4"/>
       <w:r>
         <w:rPr>
           <w:rStyle w:val="redoc-inlinecode-4"/>
         </w:rPr>
-        <w:t>0.061</w:t>
-      </w:r>
-      <w:bookmarkEnd w:id="6"/>
-      <w:r>
-        <w:t xml:space="preserve"> percent of theme escaped extreme poverty, leaving behind </w:t>
-      </w:r>
-      <w:bookmarkStart w:id="7" w:name="redoc-inlinecode-5"/>
+        <w:t xml:space="preserve">61</w:t>
+      </w:r>
+      <w:bookmarkEnd w:id="26"/>
+      <w:r>
+        <w:t xml:space="preserve"> </w:t>
+      </w:r>
+      <w:r>
+        <w:t xml:space="preserve">percent of theme escaped extreme poverty, leaving</w:t>
+      </w:r>
+      <w:r>
+        <w:t xml:space="preserve"> </w:t>
+      </w:r>
+      <w:r>
+        <w:t xml:space="preserve">behind</w:t>
+      </w:r>
+      <w:r>
+        <w:t xml:space="preserve"> </w:t>
+      </w:r>
+      <w:bookmarkStart w:id="27" w:name="redoc-inlinecode-5"/>
       <w:r>
         <w:rPr>
           <w:rStyle w:val="redoc-inlinecode-5"/>
         </w:rPr>
-        <w:t>734</w:t>
-      </w:r>
-      <w:bookmarkEnd w:id="7"/>
-      <w:r>
-        <w:t xml:space="preserve"> million</w:t>
-      </w:r>
-      <w:r>
-        <w:t xml:space="preserve"> people</w:t>
-      </w:r>
-      <w:r>
-        <w:t xml:space="preserve"> (</w:t>
-      </w:r>
-      <w:bookmarkStart w:id="8" w:name="redoc-inlinecode-6"/>
+        <w:t xml:space="preserve">737</w:t>
+      </w:r>
+      <w:bookmarkEnd w:id="27"/>
+      <w:r>
+        <w:t xml:space="preserve"> </w:t>
+      </w:r>
+      <w:r>
+        <w:t xml:space="preserve">million people (</w:t>
+      </w:r>
+      <w:bookmarkStart w:id="28" w:name="redoc-inlinecode-6"/>
       <w:r>
         <w:rPr>
           <w:rStyle w:val="redoc-inlinecode-6"/>
         </w:rPr>
-        <w:t>10</w:t>
-      </w:r>
-      <w:bookmarkEnd w:id="8"/>
-      <w:r>
-        <w:t xml:space="preserve"> of the population).</w:t>
+        <w:t xml:space="preserve">10</w:t>
+      </w:r>
+      <w:bookmarkEnd w:id="28"/>
+      <w:r>
+        <w:t xml:space="preserve"> </w:t>
+      </w:r>
+      <w:r>
+        <w:t xml:space="preserve">of the</w:t>
+      </w:r>
+      <w:r>
+        <w:t xml:space="preserve"> </w:t>
+      </w:r>
+      <w:r>
+        <w:t xml:space="preserve">population).</w:t>
       </w:r>
     </w:p>
     <w:p>
@@ -167,19 +269,31 @@
         <w:pStyle w:val="BodyText"/>
       </w:pPr>
       <w:r>
-        <w:t>If we assume that the trend of poverty reduction will remain the same over the ne</w:t>
-      </w:r>
-      <w:r>
-        <w:t xml:space="preserve">xt decade as it has been during the last 25 years, Goal 1 would be met by </w:t>
+        <w:t xml:space="preserve">If we assume that the trend of poverty reduction will remain the same over the</w:t>
+      </w:r>
+      <w:r>
+        <w:t xml:space="preserve"> </w:t>
+      </w:r>
+      <w:r>
+        <w:t xml:space="preserve">next decade as it has been during the last 25 years, Goal 1 would be met by</w:t>
+      </w:r>
+      <w:r>
+        <w:t xml:space="preserve"> </w:t>
       </w:r>
       <w:r>
         <w:rPr>
           <w:b/>
         </w:rPr>
-        <w:t>2024!</w:t>
-      </w:r>
-      <w:r>
-        <w:t>. Unfortunately, this optimistic scenario is not support by the data. Let’s see why.</w:t>
+        <w:t xml:space="preserve">2024!</w:t>
+      </w:r>
+      <w:r>
+        <w:t xml:space="preserve">. Unfortunately, this optimistic scenario is not support by the data.</w:t>
+      </w:r>
+      <w:r>
+        <w:t xml:space="preserve"> </w:t>
+      </w:r>
+      <w:r>
+        <w:t xml:space="preserve">Let’s see why.</w:t>
       </w:r>
     </w:p>
     <w:p>
@@ -187,19 +301,43 @@
         <w:pStyle w:val="BodyText"/>
       </w:pPr>
       <w:r>
-        <w:t xml:space="preserve">First, the underlying data of the Global poverty rate in a given year are the poverty rates </w:t>
-      </w:r>
-      <w:r>
-        <w:t>of all the countries in the world. In some of them, the poverty rate is high, but in others it is low. The dispersion of poverty rates in a given years is so wide that scale at which global poverty is usually analized must be increased to make room for all</w:t>
-      </w:r>
-      <w:r>
-        <w:t xml:space="preserve"> the poverty rates to fit </w:t>
-      </w:r>
-      <w:r>
-        <w:t xml:space="preserve">the </w:t>
-      </w:r>
-      <w:r>
-        <w:t>chart. At this scale, the decreasing pace of global poverty does not seem that rapid anymore.</w:t>
+        <w:t xml:space="preserve">First, the underlying data of the Global poverty rate in a given year are the</w:t>
+      </w:r>
+      <w:r>
+        <w:t xml:space="preserve"> </w:t>
+      </w:r>
+      <w:r>
+        <w:t xml:space="preserve">poverty rates of all the countries in the world. In some of them, the poverty</w:t>
+      </w:r>
+      <w:r>
+        <w:t xml:space="preserve"> </w:t>
+      </w:r>
+      <w:r>
+        <w:t xml:space="preserve">rate is high, but in others it is low. The dispersion of poverty rates in a</w:t>
+      </w:r>
+      <w:r>
+        <w:t xml:space="preserve"> </w:t>
+      </w:r>
+      <w:r>
+        <w:t xml:space="preserve">given years is so wide that scale at which global poverty is usually analized</w:t>
+      </w:r>
+      <w:r>
+        <w:t xml:space="preserve"> </w:t>
+      </w:r>
+      <w:r>
+        <w:t xml:space="preserve">must be increased to make room for all the poverty rates to fit the chart. At</w:t>
+      </w:r>
+      <w:r>
+        <w:t xml:space="preserve"> </w:t>
+      </w:r>
+      <w:r>
+        <w:t xml:space="preserve">this scale, the decreasing pace of global poverty does not seem that rapid</w:t>
+      </w:r>
+      <w:r>
+        <w:t xml:space="preserve"> </w:t>
+      </w:r>
+      <w:r>
+        <w:t xml:space="preserve">anymore.</w:t>
       </w:r>
     </w:p>
     <w:p>
@@ -207,25 +345,25 @@
         <w:pStyle w:val="BodyText"/>
       </w:pPr>
       <w:r>
-        <w:t>H</w:t>
-      </w:r>
-      <w:r>
-        <w:t xml:space="preserve">ow could it be </w:t>
-      </w:r>
-      <w:r>
-        <w:t xml:space="preserve">then </w:t>
-      </w:r>
-      <w:r>
-        <w:t>that the dispersion of poverty rates has remained relatively constant over time and yet global poverty rate has de</w:t>
-      </w:r>
-      <w:r>
-        <w:t xml:space="preserve">creased? This is so because global poverty is a population-weigthed average of country poverty rates. The larger the country the more it weighs </w:t>
-      </w:r>
-      <w:r>
-        <w:t>in</w:t>
-      </w:r>
-      <w:r>
-        <w:t xml:space="preserve"> the global average.</w:t>
+        <w:t xml:space="preserve">How could it be then that the dispersion of poverty rates has remained</w:t>
+      </w:r>
+      <w:r>
+        <w:t xml:space="preserve"> </w:t>
+      </w:r>
+      <w:r>
+        <w:t xml:space="preserve">relatively constant over time and yet global poverty rate has decreased? This is</w:t>
+      </w:r>
+      <w:r>
+        <w:t xml:space="preserve"> </w:t>
+      </w:r>
+      <w:r>
+        <w:t xml:space="preserve">so because global poverty is a population-weigthed average of country poverty</w:t>
+      </w:r>
+      <w:r>
+        <w:t xml:space="preserve"> </w:t>
+      </w:r>
+      <w:r>
+        <w:t xml:space="preserve">rates. The larger the country the more it weighs in the global average.</w:t>
       </w:r>
     </w:p>
     <w:p>
@@ -233,71 +371,99 @@
         <w:pStyle w:val="BodyText"/>
       </w:pPr>
       <w:r>
-        <w:t>By looking closely at the underlying data, we find that the world</w:t>
-      </w:r>
-      <w:r>
-        <w:t>-</w:t>
-      </w:r>
-      <w:r>
-        <w:t>wide poverty stor</w:t>
-      </w:r>
-      <w:r>
-        <w:t>y</w:t>
-      </w:r>
-      <w:r>
-        <w:t xml:space="preserve"> of t</w:t>
-      </w:r>
-      <w:r>
-        <w:t xml:space="preserve">he last 25 five years is mainly explained by the economic performance of two countries: China and India. Out of the </w:t>
-      </w:r>
-      <w:bookmarkStart w:id="9" w:name="redoc-inlinecode-7"/>
+        <w:t xml:space="preserve">By looking closely at the underlying data, we find that the world-wide poverty</w:t>
+      </w:r>
+      <w:r>
+        <w:t xml:space="preserve"> </w:t>
+      </w:r>
+      <w:r>
+        <w:t xml:space="preserve">story of the last 25 five years is mainly explained by the economic performance</w:t>
+      </w:r>
+      <w:r>
+        <w:t xml:space="preserve"> </w:t>
+      </w:r>
+      <w:r>
+        <w:t xml:space="preserve">of two countries: China and India. Out of the</w:t>
+      </w:r>
+      <w:r>
+        <w:t xml:space="preserve"> </w:t>
+      </w:r>
+      <w:bookmarkStart w:id="29" w:name="redoc-inlinecode-7"/>
       <w:r>
         <w:rPr>
           <w:rStyle w:val="redoc-inlinecode-7"/>
         </w:rPr>
-        <w:t>1.2</w:t>
-      </w:r>
-      <w:bookmarkEnd w:id="9"/>
-      <w:r>
-        <w:t xml:space="preserve"> billion people that escaped poverty from 1990 to 2015, </w:t>
-      </w:r>
-      <w:bookmarkStart w:id="10" w:name="redoc-inlinecode-8"/>
+        <w:t xml:space="preserve">1148</w:t>
+      </w:r>
+      <w:bookmarkEnd w:id="29"/>
+      <w:r>
+        <w:t xml:space="preserve"> </w:t>
+      </w:r>
+      <w:r>
+        <w:t xml:space="preserve">billion</w:t>
+      </w:r>
+      <w:r>
+        <w:t xml:space="preserve"> </w:t>
+      </w:r>
+      <w:r>
+        <w:t xml:space="preserve">people that escaped poverty from 1990 to 2015,</w:t>
+      </w:r>
+      <w:r>
+        <w:t xml:space="preserve"> </w:t>
+      </w:r>
+      <w:bookmarkStart w:id="30" w:name="redoc-inlinecode-8"/>
       <w:r>
         <w:rPr>
           <w:rStyle w:val="redoc-inlinecode-8"/>
         </w:rPr>
-        <w:t>909</w:t>
-      </w:r>
-      <w:bookmarkEnd w:id="10"/>
-      <w:r>
-        <w:t xml:space="preserve"> million (</w:t>
-      </w:r>
-      <w:bookmarkStart w:id="11" w:name="redoc-inlinecode-9"/>
+        <w:t xml:space="preserve">912</w:t>
+      </w:r>
+      <w:bookmarkEnd w:id="30"/>
+      <w:r>
+        <w:t xml:space="preserve"> </w:t>
+      </w:r>
+      <w:r>
+        <w:t xml:space="preserve">million</w:t>
+      </w:r>
+      <w:r>
+        <w:t xml:space="preserve"> </w:t>
+      </w:r>
+      <w:r>
+        <w:t xml:space="preserve">(</w:t>
+      </w:r>
+      <w:bookmarkStart w:id="31" w:name="redoc-inlinecode-9"/>
       <w:r>
         <w:rPr>
           <w:rStyle w:val="redoc-inlinecode-9"/>
         </w:rPr>
-        <w:t>79</w:t>
-      </w:r>
-      <w:bookmarkEnd w:id="11"/>
-      <w:r>
-        <w:t xml:space="preserve"> percent) is due to these two countries. The other </w:t>
-      </w:r>
-      <w:bookmarkStart w:id="12" w:name="redoc-inlinecode-10"/>
+        <w:t xml:space="preserve">0.0794</w:t>
+      </w:r>
+      <w:bookmarkEnd w:id="31"/>
+      <w:r>
+        <w:t xml:space="preserve"> </w:t>
+      </w:r>
+      <w:r>
+        <w:t xml:space="preserve">percent) is due to these two countries. The other</w:t>
+      </w:r>
+      <w:r>
+        <w:t xml:space="preserve"> </w:t>
+      </w:r>
+      <w:bookmarkStart w:id="32" w:name="redoc-inlinecode-10"/>
       <w:r>
         <w:rPr>
           <w:rStyle w:val="redoc-inlinecode-10"/>
         </w:rPr>
-        <w:t>21</w:t>
-      </w:r>
-      <w:bookmarkEnd w:id="12"/>
-      <w:r>
-        <w:t xml:space="preserve"> percent is t</w:t>
-      </w:r>
-      <w:r>
-        <w:t>he contribution of the rest of the world.</w:t>
+        <w:t xml:space="preserve">99.9206</w:t>
+      </w:r>
+      <w:bookmarkEnd w:id="32"/>
+      <w:r>
+        <w:t xml:space="preserve"> </w:t>
+      </w:r>
+      <w:r>
+        <w:t xml:space="preserve">percent is the contribution of the rest of the world.</w:t>
       </w:r>
     </w:p>
+    <w:bookmarkStart w:id="33" w:name="redoc-codechunk-3"/>
     <w:p>
       <w:pPr>
         <w:pStyle w:val="redoc-codechunk-3"/>
@@ -305,70 +471,72 @@
           <w:vanish/>
         </w:rPr>
       </w:pPr>
-      <w:bookmarkStart w:id="13" w:name="redoc-codechunk-3"/>
       <w:r>
         <w:rPr>
           <w:vanish/>
         </w:rPr>
-        <w:t> </w:t>
+        <w:t xml:space="preserve"> </w:t>
       </w:r>
     </w:p>
-    <w:bookmarkEnd w:id="13"/>
+    <w:bookmarkEnd w:id="33"/>
     <w:p>
       <w:pPr>
         <w:pStyle w:val="BodyText"/>
       </w:pPr>
       <w:r>
-        <w:t>China</w:t>
-      </w:r>
-      <w:proofErr w:type="gramStart"/>
-      <w:r>
-        <w:t>, in particular, has</w:t>
-      </w:r>
-      <w:proofErr w:type="gramEnd"/>
-      <w:r>
-        <w:t xml:space="preserve"> reduced its poverty rate from </w:t>
-      </w:r>
-      <w:bookmarkStart w:id="14" w:name="redoc-inlinecode-11"/>
+        <w:t xml:space="preserve">China, in particular, has reduced its poverty rate from</w:t>
+      </w:r>
+      <w:r>
+        <w:t xml:space="preserve"> </w:t>
+      </w:r>
+      <w:bookmarkStart w:id="34" w:name="redoc-inlinecode-11"/>
       <w:r>
         <w:rPr>
           <w:rStyle w:val="redoc-inlinecode-11"/>
         </w:rPr>
-        <w:t>57</w:t>
-      </w:r>
-      <w:bookmarkEnd w:id="14"/>
-      <w:r>
-        <w:t xml:space="preserve"> </w:t>
-      </w:r>
-      <w:r>
-        <w:t xml:space="preserve">percent </w:t>
-      </w:r>
-      <w:r>
-        <w:t xml:space="preserve">in 1993 to </w:t>
-      </w:r>
-      <w:bookmarkStart w:id="15" w:name="redoc-inlinecode-12"/>
+        <w:t xml:space="preserve">57</w:t>
+      </w:r>
+      <w:bookmarkEnd w:id="34"/>
+      <w:r>
+        <w:t xml:space="preserve"> </w:t>
+      </w:r>
+      <w:r>
+        <w:t xml:space="preserve">percent in 1993 to</w:t>
+      </w:r>
+      <w:r>
+        <w:t xml:space="preserve"> </w:t>
+      </w:r>
+      <w:bookmarkStart w:id="35" w:name="redoc-inlinecode-12"/>
       <w:r>
         <w:rPr>
           <w:rStyle w:val="redoc-inlinecode-12"/>
         </w:rPr>
-        <w:t>0.7</w:t>
-      </w:r>
-      <w:bookmarkEnd w:id="15"/>
-      <w:r>
-        <w:t xml:space="preserve"> </w:t>
-      </w:r>
-      <w:r>
-        <w:t xml:space="preserve">percent </w:t>
-      </w:r>
-      <w:r>
-        <w:t xml:space="preserve">in 2015. The number of extreme poor in China is so small today that it bearly counts in the </w:t>
-      </w:r>
-      <w:r>
-        <w:lastRenderedPageBreak/>
-        <w:t>global average. India, on the other, though it</w:t>
-      </w:r>
-      <w:r>
-        <w:t xml:space="preserve"> has reduced by half its poverty rate, it still has some room to contribute to reduce global poverty.</w:t>
+        <w:t xml:space="preserve">0.27</w:t>
+      </w:r>
+      <w:bookmarkEnd w:id="35"/>
+      <w:r>
+        <w:t xml:space="preserve"> </w:t>
+      </w:r>
+      <w:r>
+        <w:t xml:space="preserve">percent</w:t>
+      </w:r>
+      <w:r>
+        <w:t xml:space="preserve"> </w:t>
+      </w:r>
+      <w:r>
+        <w:t xml:space="preserve">in 2015. The number of extreme poor in China is so small today that it bearly</w:t>
+      </w:r>
+      <w:r>
+        <w:t xml:space="preserve"> </w:t>
+      </w:r>
+      <w:r>
+        <w:t xml:space="preserve">counts in the global average. India, on the other, though it has reduced by half</w:t>
+      </w:r>
+      <w:r>
+        <w:t xml:space="preserve"> </w:t>
+      </w:r>
+      <w:r>
+        <w:t xml:space="preserve">its poverty rate, it still has some room to contribute to reduce global poverty.</w:t>
       </w:r>
     </w:p>
     <w:p>
@@ -376,10 +544,25 @@
         <w:pStyle w:val="BodyText"/>
       </w:pPr>
       <w:r>
-        <w:t>During the same period, other countries have reduced their poverty rate as well, but many small countries still have poverty rates that are way higher tha</w:t>
-      </w:r>
-      <w:r>
-        <w:t>n the world average. Unfortunately, most of those countries belong to Subsaharan Africa and in many of them poverty has increased during during the last decade.</w:t>
+        <w:t xml:space="preserve">During the same period, other countries have reduced their poverty rate as well,</w:t>
+      </w:r>
+      <w:r>
+        <w:t xml:space="preserve"> </w:t>
+      </w:r>
+      <w:r>
+        <w:t xml:space="preserve">but many small countries still have poverty rates that are way higher than the</w:t>
+      </w:r>
+      <w:r>
+        <w:t xml:space="preserve"> </w:t>
+      </w:r>
+      <w:r>
+        <w:t xml:space="preserve">world average. Unfortunately, most of those countries belong to Subsaharan</w:t>
+      </w:r>
+      <w:r>
+        <w:t xml:space="preserve"> </w:t>
+      </w:r>
+      <w:r>
+        <w:t xml:space="preserve">Africa and in many of them poverty has increased during during the last decade.</w:t>
       </w:r>
     </w:p>
     <w:p>
@@ -387,10 +570,19 @@
         <w:pStyle w:val="BodyText"/>
       </w:pPr>
       <w:r>
-        <w:t>Other regions like Latin America and Europe and Central Asia are not doing that bad. Most of th</w:t>
-      </w:r>
-      <w:r>
-        <w:t>e their countries have poverty rates below the global average and the great majority has reduced their povety rates over the same period.</w:t>
+        <w:t xml:space="preserve">Other regions like Latin America and Europe and Central Asia are not doing that</w:t>
+      </w:r>
+      <w:r>
+        <w:t xml:space="preserve"> </w:t>
+      </w:r>
+      <w:r>
+        <w:t xml:space="preserve">bad. Most of the their countries have poverty rates below the global average and</w:t>
+      </w:r>
+      <w:r>
+        <w:t xml:space="preserve"> </w:t>
+      </w:r>
+      <w:r>
+        <w:t xml:space="preserve">the great majority has reduced their povety rates over the same period.</w:t>
       </w:r>
     </w:p>
     <w:p>
@@ -398,29 +590,42 @@
         <w:pStyle w:val="BodyText"/>
       </w:pPr>
       <w:r>
-        <w:t xml:space="preserve">Summing up, this </w:t>
-      </w:r>
-      <w:r>
-        <w:t xml:space="preserve">is </w:t>
-      </w:r>
-      <w:bookmarkStart w:id="16" w:name="_GoBack"/>
-      <w:bookmarkEnd w:id="16"/>
-      <w:r>
-        <w:t>how the world looks today. The higest poverty rates are concentrated in Africa and South Asia and onl</w:t>
-      </w:r>
-      <w:r>
-        <w:t xml:space="preserve">y two countries, India and Nigeria. have </w:t>
-      </w:r>
-      <w:bookmarkStart w:id="17" w:name="redoc-inlinecode-13"/>
+        <w:t xml:space="preserve">Summing up, this is how the world looks today. The higest poverty rates are</w:t>
+      </w:r>
+      <w:r>
+        <w:t xml:space="preserve"> </w:t>
+      </w:r>
+      <w:r>
+        <w:t xml:space="preserve">concentrated in Africa and South Asia and only two countries, India and Nigeria.</w:t>
+      </w:r>
+      <w:r>
+        <w:t xml:space="preserve"> </w:t>
+      </w:r>
+      <w:r>
+        <w:t xml:space="preserve">have</w:t>
+      </w:r>
+      <w:r>
+        <w:t xml:space="preserve"> </w:t>
+      </w:r>
+      <w:bookmarkStart w:id="36" w:name="redoc-inlinecode-13"/>
       <w:r>
         <w:rPr>
           <w:rStyle w:val="redoc-inlinecode-13"/>
         </w:rPr>
-        <w:t>x</w:t>
-      </w:r>
-      <w:bookmarkEnd w:id="17"/>
-      <w:r>
-        <w:t xml:space="preserve"> of the poor. Yet, How do we expect it will look like inthe future?</w:t>
+        <w:t xml:space="preserve">x</w:t>
+      </w:r>
+      <w:bookmarkEnd w:id="36"/>
+      <w:r>
+        <w:t xml:space="preserve"> </w:t>
+      </w:r>
+      <w:r>
+        <w:t xml:space="preserve">of the poor. Yet, How do we expect it will look</w:t>
+      </w:r>
+      <w:r>
+        <w:t xml:space="preserve"> </w:t>
+      </w:r>
+      <w:r>
+        <w:t xml:space="preserve">like inthe future?</w:t>
       </w:r>
     </w:p>
     <w:p>
@@ -428,40 +633,303 @@
         <w:pStyle w:val="BodyText"/>
       </w:pPr>
       <w:r>
-        <w:t xml:space="preserve">Accordint to </w:t>
-      </w:r>
-      <w:bookmarkStart w:id="18" w:name="redoc-inlinecode-14"/>
+        <w:t xml:space="preserve">According to</w:t>
+      </w:r>
+      <w:r>
+        <w:t xml:space="preserve"> </w:t>
+      </w:r>
+      <w:bookmarkStart w:id="37" w:name="redoc-inlinecode-14"/>
       <w:r>
         <w:rPr>
           <w:rStyle w:val="redoc-inlinecode-14"/>
         </w:rPr>
-        <w:t>x</w:t>
-      </w:r>
-      <w:bookmarkEnd w:id="18"/>
-      <w:r>
-        <w:t>, if we assume an accelerated economic growth and a constant reduction of inequality in all the countries, the best projection of gl</w:t>
-      </w:r>
-      <w:r>
-        <w:t xml:space="preserve">obal poverty still fails to eliminate global poverty by 2030. In contrast, projections of poverty rates that assume poor economic growth and rising welfare inequality are about </w:t>
-      </w:r>
-      <w:bookmarkStart w:id="19" w:name="redoc-inlinecode-15"/>
+        <w:t xml:space="preserve">x</w:t>
+      </w:r>
+      <w:bookmarkEnd w:id="37"/>
+      <w:r>
+        <w:t xml:space="preserve">, if we assume an accelerated economic</w:t>
+      </w:r>
+      <w:r>
+        <w:t xml:space="preserve"> </w:t>
+      </w:r>
+      <w:r>
+        <w:t xml:space="preserve">growth and a constant reduction of inequality in all the countries, the best</w:t>
+      </w:r>
+      <w:r>
+        <w:t xml:space="preserve"> </w:t>
+      </w:r>
+      <w:r>
+        <w:t xml:space="preserve">projection of global poverty still fails to eliminate global poverty by 2030. In</w:t>
+      </w:r>
+      <w:r>
+        <w:t xml:space="preserve"> </w:t>
+      </w:r>
+      <w:r>
+        <w:t xml:space="preserve">contrast, projections of poverty rates that assume poor economic growth and</w:t>
+      </w:r>
+      <w:r>
+        <w:t xml:space="preserve"> </w:t>
+      </w:r>
+      <w:r>
+        <w:t xml:space="preserve">rising welfare inequality are about</w:t>
+      </w:r>
+      <w:r>
+        <w:t xml:space="preserve"> </w:t>
+      </w:r>
+      <w:bookmarkStart w:id="38" w:name="redoc-inlinecode-15"/>
       <w:r>
         <w:rPr>
           <w:rStyle w:val="redoc-inlinecode-15"/>
         </w:rPr>
-        <w:t>14</w:t>
-      </w:r>
-      <w:bookmarkEnd w:id="19"/>
-      <w:r>
-        <w:t xml:space="preserve"> percent.</w:t>
+        <w:t xml:space="preserve">14</w:t>
+      </w:r>
+      <w:bookmarkEnd w:id="38"/>
+      <w:r>
+        <w:t xml:space="preserve"> </w:t>
+      </w:r>
+      <w:r>
+        <w:t xml:space="preserve">percent.</w:t>
       </w:r>
     </w:p>
     <w:p>
       <w:pPr>
         <w:pStyle w:val="Heading1"/>
       </w:pPr>
-      <w:bookmarkStart w:id="20" w:name="section"/>
-      <w:bookmarkEnd w:id="20"/>
+      <w:bookmarkStart w:id="39" w:name="different-trends-across-countries"/>
+      <w:r>
+        <w:t xml:space="preserve">Different trends across countries</w:t>
+      </w:r>
+      <w:bookmarkEnd w:id="39"/>
+    </w:p>
+    <w:p>
+      <w:pPr>
+        <w:pStyle w:val="FirstParagraph"/>
+      </w:pPr>
+      <w:r>
+        <w:t xml:space="preserve">If we assume that each country were to keep the same poverty-reduction trend of the last 20 years, we could divide the countries in the world in three groups. Those that will eventually eliminate poverty, those that won’t eliminate poverty, and those that we jsut don’t know.</w:t>
+      </w:r>
+    </w:p>
+    <w:p>
+      <w:pPr>
+        <w:pStyle w:val="BodyText"/>
+      </w:pPr>
+      <w:r>
+        <w:t xml:space="preserve">Countries whose poverty trends have been negative during the last years will eventually eliminate poverty as long as the trend remains unchanged. The current poverty-reduction trends are not predictor of poverty levels in the future, as they do not take into account poitical, economic, or exogenous events that affect poverty levels. However, the trend provides us with sense of the current pace at which each country is reducing poverty. This pace may change in the future, but if it were to continue indefinetly as is, countries that are currently reducing poverty levels will eventually eliminate poverty completely. The question is the, when would that happen?</w:t>
+      </w:r>
+    </w:p>
+    <w:bookmarkStart w:id="40" w:name="redoc-codechunk-4"/>
+    <w:p>
+      <w:pPr>
+        <w:pStyle w:val="redoc-codechunk-4"/>
+        <w:rPr>
+          <w:vanish/>
+        </w:rPr>
+      </w:pPr>
+      <w:r>
+        <w:rPr>
+          <w:vanish/>
+        </w:rPr>
+        <w:t xml:space="preserve"> </w:t>
+      </w:r>
+    </w:p>
+    <w:bookmarkEnd w:id="40"/>
+    <w:p>
+      <w:pPr>
+        <w:pStyle w:val="BodyText"/>
+      </w:pPr>
+      <w:r>
+        <w:t xml:space="preserve">Among all the countries that eventually would eliminate poverty after</w:t>
+      </w:r>
+      <w:r>
+        <w:t xml:space="preserve"> </w:t>
+      </w:r>
+      <w:bookmarkStart w:id="41" w:name="redoc-inlinecode-16"/>
+      <w:r>
+        <w:rPr>
+          <w:rStyle w:val="redoc-inlinecode-16"/>
+        </w:rPr>
+        <w:t xml:space="preserve">2020</w:t>
+      </w:r>
+      <w:bookmarkEnd w:id="41"/>
+      <w:r>
+        <w:t xml:space="preserve">,</w:t>
+      </w:r>
+      <w:r>
+        <w:t xml:space="preserve"> </w:t>
+      </w:r>
+      <w:bookmarkStart w:id="42" w:name="redoc-inlinecode-17"/>
+      <w:r>
+        <w:rPr>
+          <w:rStyle w:val="redoc-inlinecode-17"/>
+        </w:rPr>
+        <w:t xml:space="preserve">54.9</w:t>
+      </w:r>
+      <w:bookmarkEnd w:id="42"/>
+      <w:r>
+        <w:t xml:space="preserve"> </w:t>
+      </w:r>
+      <w:r>
+        <w:t xml:space="preserve">percent are from Sub Saharan Africa,</w:t>
+      </w:r>
+      <w:r>
+        <w:t xml:space="preserve"> </w:t>
+      </w:r>
+      <w:bookmarkStart w:id="43" w:name="redoc-inlinecode-18"/>
+      <w:r>
+        <w:rPr>
+          <w:rStyle w:val="redoc-inlinecode-18"/>
+        </w:rPr>
+        <w:t xml:space="preserve">17.6</w:t>
+      </w:r>
+      <w:bookmarkEnd w:id="43"/>
+      <w:r>
+        <w:t xml:space="preserve"> </w:t>
+      </w:r>
+      <w:r>
+        <w:t xml:space="preserve">percent are from Latin America, and</w:t>
+      </w:r>
+      <w:r>
+        <w:t xml:space="preserve"> </w:t>
+      </w:r>
+      <w:bookmarkStart w:id="44" w:name="redoc-inlinecode-19"/>
+      <w:r>
+        <w:rPr>
+          <w:rStyle w:val="redoc-inlinecode-19"/>
+        </w:rPr>
+        <w:t xml:space="preserve">13.7</w:t>
+      </w:r>
+      <w:bookmarkEnd w:id="44"/>
+      <w:r>
+        <w:t xml:space="preserve"> </w:t>
+      </w:r>
+      <w:r>
+        <w:t xml:space="preserve">percent are from East Asia and Pacific. This proportion is expected as the number of countries in Africa is way larger than in any other region, but what is unexpected is the their year of graduation. In average, African countries would graduate in</w:t>
+      </w:r>
+      <w:r>
+        <w:t xml:space="preserve"> </w:t>
+      </w:r>
+      <w:bookmarkStart w:id="45" w:name="redoc-inlinecode-20"/>
+      <w:r>
+        <w:rPr>
+          <w:rStyle w:val="redoc-inlinecode-20"/>
+        </w:rPr>
+        <w:t xml:space="preserve">2062</w:t>
+      </w:r>
+      <w:bookmarkEnd w:id="45"/>
+      <w:r>
+        <w:t xml:space="preserve">, whereas in other regions like East Asia and Pacific, the average year of graduation is</w:t>
+      </w:r>
+      <w:r>
+        <w:t xml:space="preserve"> </w:t>
+      </w:r>
+      <w:bookmarkStart w:id="46" w:name="redoc-inlinecode-21"/>
+      <w:r>
+        <w:rPr>
+          <w:rStyle w:val="redoc-inlinecode-21"/>
+        </w:rPr>
+        <w:t xml:space="preserve">2043</w:t>
+      </w:r>
+      <w:bookmarkEnd w:id="46"/>
+      <w:r>
+        <w:t xml:space="preserve">. The current pace at which some countries in Africa are reducing poverty is so slow that, were they continue their current poverty-reduction trend, countries like</w:t>
+      </w:r>
+      <w:r>
+        <w:t xml:space="preserve"> </w:t>
+      </w:r>
+      <w:bookmarkStart w:id="47" w:name="redoc-inlinecode-22"/>
+      <w:r>
+        <w:rPr>
+          <w:rStyle w:val="redoc-inlinecode-22"/>
+        </w:rPr>
+        <w:t xml:space="preserve">Central African Republic</w:t>
+      </w:r>
+      <w:bookmarkEnd w:id="47"/>
+      <w:r>
+        <w:t xml:space="preserve">,</w:t>
+      </w:r>
+      <w:r>
+        <w:t xml:space="preserve"> </w:t>
+      </w:r>
+      <w:bookmarkStart w:id="48" w:name="redoc-inlinecode-23"/>
+      <w:r>
+        <w:rPr>
+          <w:rStyle w:val="redoc-inlinecode-23"/>
+        </w:rPr>
+        <w:t xml:space="preserve">Burundi</w:t>
+      </w:r>
+      <w:bookmarkEnd w:id="48"/>
+      <w:r>
+        <w:t xml:space="preserve">, and</w:t>
+      </w:r>
+      <w:r>
+        <w:t xml:space="preserve"> </w:t>
+      </w:r>
+      <w:bookmarkStart w:id="49" w:name="redoc-inlinecode-24"/>
+      <w:r>
+        <w:rPr>
+          <w:rStyle w:val="redoc-inlinecode-24"/>
+        </w:rPr>
+        <w:t xml:space="preserve">Togo</w:t>
+      </w:r>
+      <w:bookmarkEnd w:id="49"/>
+      <w:r>
+        <w:t xml:space="preserve"> </w:t>
+      </w:r>
+      <w:r>
+        <w:t xml:space="preserve">would eliminate poverty in</w:t>
+      </w:r>
+      <w:r>
+        <w:t xml:space="preserve"> </w:t>
+      </w:r>
+      <w:bookmarkStart w:id="50" w:name="redoc-inlinecode-25"/>
+      <w:r>
+        <w:rPr>
+          <w:rStyle w:val="redoc-inlinecode-25"/>
+        </w:rPr>
+        <w:t xml:space="preserve">2188</w:t>
+      </w:r>
+      <w:bookmarkEnd w:id="50"/>
+      <w:r>
+        <w:t xml:space="preserve">,</w:t>
+      </w:r>
+      <w:r>
+        <w:t xml:space="preserve"> </w:t>
+      </w:r>
+      <w:bookmarkStart w:id="51" w:name="redoc-inlinecode-26"/>
+      <w:r>
+        <w:rPr>
+          <w:rStyle w:val="redoc-inlinecode-26"/>
+        </w:rPr>
+        <w:t xml:space="preserve">2186</w:t>
+      </w:r>
+      <w:bookmarkEnd w:id="51"/>
+      <w:r>
+        <w:t xml:space="preserve">, and</w:t>
+      </w:r>
+      <w:r>
+        <w:t xml:space="preserve"> </w:t>
+      </w:r>
+      <w:bookmarkStart w:id="52" w:name="redoc-inlinecode-27"/>
+      <w:r>
+        <w:rPr>
+          <w:rStyle w:val="redoc-inlinecode-27"/>
+        </w:rPr>
+        <w:t xml:space="preserve">2167</w:t>
+      </w:r>
+      <w:bookmarkEnd w:id="52"/>
+      <w:r>
+        <w:t xml:space="preserve">, respectively.</w:t>
+      </w:r>
+    </w:p>
+    <w:p>
+      <w:pPr>
+        <w:pStyle w:val="Heading1"/>
+      </w:pPr>
+      <w:bookmarkStart w:id="53" w:name="national-poverty-rate"/>
+      <w:r>
+        <w:t xml:space="preserve">National poverty rate</w:t>
+      </w:r>
+      <w:bookmarkEnd w:id="53"/>
     </w:p>
     <w:sectPr>
       <w:pgSz w:w="12240" w:h="15840"/>
@@ -472,44 +940,23 @@
 </w:document>
 </file>
 
-<file path=word/endnotes.xml><?xml version="1.0" encoding="utf-8"?>
-<w:endnotes xmlns:wpc="http://schemas.microsoft.com/office/word/2010/wordprocessingCanvas" xmlns:cx="http://schemas.microsoft.com/office/drawing/2014/chartex" xmlns:cx1="http://schemas.microsoft.com/office/drawing/2015/9/8/chartex" xmlns:cx2="http://schemas.microsoft.com/office/drawing/2015/10/21/chartex" xmlns:cx3="http://schemas.microsoft.com/office/drawing/2016/5/9/chartex" xmlns:cx4="http://schemas.microsoft.com/office/drawing/2016/5/10/chartex" xmlns:cx5="http://schemas.microsoft.com/office/drawing/2016/5/11/chartex" xmlns:cx6="http://schemas.microsoft.com/office/drawing/2016/5/12/chartex" xmlns:cx7="http://schemas.microsoft.com/office/drawing/2016/5/13/chartex" xmlns:cx8="http://schemas.microsoft.com/office/drawing/2016/5/14/chartex" xmlns:mc="http://schemas.openxmlformats.org/markup-compatibility/2006" xmlns:aink="http://schemas.microsoft.com/office/drawing/2016/ink" xmlns:am3d="http://schemas.microsoft.com/office/drawing/2017/model3d" xmlns:o="urn:schemas-microsoft-com:office:office" xmlns:r="http://schemas.openxmlformats.org/officeDocument/2006/relationships" xmlns:m="http://schemas.openxmlformats.org/officeDocument/2006/math" xmlns:v="urn:schemas-microsoft-com:vml" xmlns:wp14="http://schemas.microsoft.com/office/word/2010/wordprocessingDrawing" xmlns:wp="http://schemas.openxmlformats.org/drawingml/2006/wordprocessingDrawing" xmlns:w10="urn:schemas-microsoft-com:office:word" xmlns:w="http://schemas.openxmlformats.org/wordprocessingml/2006/main" xmlns:w14="http://schemas.microsoft.com/office/word/2010/wordml" xmlns:w15="http://schemas.microsoft.com/office/word/2012/wordml" xmlns:w16cid="http://schemas.microsoft.com/office/word/2016/wordml/cid" xmlns:w16se="http://schemas.microsoft.com/office/word/2015/wordml/symex" xmlns:wpg="http://schemas.microsoft.com/office/word/2010/wordprocessingGroup" xmlns:wpi="http://schemas.microsoft.com/office/word/2010/wordprocessingInk" xmlns:wne="http://schemas.microsoft.com/office/word/2006/wordml" xmlns:wps="http://schemas.microsoft.com/office/word/2010/wordprocessingShape" mc:Ignorable="w14 w15 w16se w16cid wp14">
-  <w:endnote w:type="separator" w:id="-1">
-    <w:p>
-      <w:pPr>
-        <w:spacing w:before="0" w:after="0" w:line="240" w:lineRule="auto"/>
-      </w:pPr>
-      <w:r>
-        <w:separator/>
-      </w:r>
-    </w:p>
-  </w:endnote>
-  <w:endnote w:type="continuationSeparator" w:id="0">
-    <w:p>
-      <w:pPr>
-        <w:spacing w:before="0" w:after="0" w:line="240" w:lineRule="auto"/>
-      </w:pPr>
-      <w:r>
-        <w:continuationSeparator/>
-      </w:r>
-    </w:p>
-  </w:endnote>
-</w:endnotes>
+<file path=word/comments.xml><?xml version="1.0" encoding="utf-8"?>
+<w:comments xmlns:w="http://schemas.openxmlformats.org/wordprocessingml/2006/main" xmlns:m="http://schemas.openxmlformats.org/officeDocument/2006/math" xmlns:r="http://schemas.openxmlformats.org/officeDocument/2006/relationships" xmlns:o="urn:schemas-microsoft-com:office:office" xmlns:v="urn:schemas-microsoft-com:vml" xmlns:w10="urn:schemas-microsoft-com:office:word" xmlns:a="http://schemas.openxmlformats.org/drawingml/2006/main" xmlns:pic="http://schemas.openxmlformats.org/drawingml/2006/picture" xmlns:wp="http://schemas.openxmlformats.org/drawingml/2006/wordprocessingDrawing"/>
 </file>
 
 <file path=word/footnotes.xml><?xml version="1.0" encoding="utf-8"?>
-<w:footnotes xmlns:wpc="http://schemas.microsoft.com/office/word/2010/wordprocessingCanvas" xmlns:cx="http://schemas.microsoft.com/office/drawing/2014/chartex" xmlns:cx1="http://schemas.microsoft.com/office/drawing/2015/9/8/chartex" xmlns:cx2="http://schemas.microsoft.com/office/drawing/2015/10/21/chartex" xmlns:cx3="http://schemas.microsoft.com/office/drawing/2016/5/9/chartex" xmlns:cx4="http://schemas.microsoft.com/office/drawing/2016/5/10/chartex" xmlns:cx5="http://schemas.microsoft.com/office/drawing/2016/5/11/chartex" xmlns:cx6="http://schemas.microsoft.com/office/drawing/2016/5/12/chartex" xmlns:cx7="http://schemas.microsoft.com/office/drawing/2016/5/13/chartex" xmlns:cx8="http://schemas.microsoft.com/office/drawing/2016/5/14/chartex" xmlns:mc="http://schemas.openxmlformats.org/markup-compatibility/2006" xmlns:aink="http://schemas.microsoft.com/office/drawing/2016/ink" xmlns:am3d="http://schemas.microsoft.com/office/drawing/2017/model3d" xmlns:o="urn:schemas-microsoft-com:office:office" xmlns:r="http://schemas.openxmlformats.org/officeDocument/2006/relationships" xmlns:m="http://schemas.openxmlformats.org/officeDocument/2006/math" xmlns:v="urn:schemas-microsoft-com:vml" xmlns:wp14="http://schemas.microsoft.com/office/word/2010/wordprocessingDrawing" xmlns:wp="http://schemas.openxmlformats.org/drawingml/2006/wordprocessingDrawing" xmlns:w10="urn:schemas-microsoft-com:office:word" xmlns:w="http://schemas.openxmlformats.org/wordprocessingml/2006/main" xmlns:w14="http://schemas.microsoft.com/office/word/2010/wordml" xmlns:w15="http://schemas.microsoft.com/office/word/2012/wordml" xmlns:w16cid="http://schemas.microsoft.com/office/word/2016/wordml/cid" xmlns:w16se="http://schemas.microsoft.com/office/word/2015/wordml/symex" xmlns:wpg="http://schemas.microsoft.com/office/word/2010/wordprocessingGroup" xmlns:wpi="http://schemas.microsoft.com/office/word/2010/wordprocessingInk" xmlns:wne="http://schemas.microsoft.com/office/word/2006/wordml" xmlns:wps="http://schemas.microsoft.com/office/word/2010/wordprocessingShape" mc:Ignorable="w14 w15 w16se w16cid wp14">
+<w:footnotes xmlns:w="http://schemas.openxmlformats.org/wordprocessingml/2006/main" xmlns:m="http://schemas.openxmlformats.org/officeDocument/2006/math" xmlns:r="http://schemas.openxmlformats.org/officeDocument/2006/relationships" xmlns:o="urn:schemas-microsoft-com:office:office" xmlns:v="urn:schemas-microsoft-com:vml" xmlns:w10="urn:schemas-microsoft-com:office:word" xmlns:a="http://schemas.openxmlformats.org/drawingml/2006/main" xmlns:pic="http://schemas.openxmlformats.org/drawingml/2006/picture" xmlns:wp="http://schemas.openxmlformats.org/drawingml/2006/wordprocessingDrawing">
+  <w:footnote w:type="continuationSeparator" w:id="0">
+    <w:p>
+      <w:r>
+        <w:continuationSeparator/>
+      </w:r>
+    </w:p>
+  </w:footnote>
   <w:footnote w:type="separator" w:id="-1">
     <w:p>
       <w:r>
         <w:separator/>
-      </w:r>
-    </w:p>
-  </w:footnote>
-  <w:footnote w:type="continuationSeparator" w:id="0">
-    <w:p>
-      <w:r>
-        <w:continuationSeparator/>
       </w:r>
     </w:p>
   </w:footnote>
@@ -707,6 +1154,109 @@
     <w:nsid w:val="2C1AE401"/>
     <w:multiLevelType w:val="multilevel"/>
     <w:tmpl w:val="47BEBF04"/>
+    <w:lvl w:ilvl="0">
+      <w:numFmt w:val="bullet"/>
+      <w:lvlText w:val=" "/>
+      <w:lvlJc w:val="left"/>
+      <w:pPr>
+        <w:tabs>
+          <w:tab w:val="num" w:pos="0"/>
+        </w:tabs>
+        <w:ind w:left="480" w:hanging="480"/>
+      </w:pPr>
+    </w:lvl>
+    <w:lvl w:ilvl="1">
+      <w:numFmt w:val="bullet"/>
+      <w:lvlText w:val=" "/>
+      <w:lvlJc w:val="left"/>
+      <w:pPr>
+        <w:tabs>
+          <w:tab w:val="num" w:pos="720"/>
+        </w:tabs>
+        <w:ind w:left="1200" w:hanging="480"/>
+      </w:pPr>
+    </w:lvl>
+    <w:lvl w:ilvl="2">
+      <w:numFmt w:val="bullet"/>
+      <w:lvlText w:val=" "/>
+      <w:lvlJc w:val="left"/>
+      <w:pPr>
+        <w:tabs>
+          <w:tab w:val="num" w:pos="1440"/>
+        </w:tabs>
+        <w:ind w:left="1920" w:hanging="480"/>
+      </w:pPr>
+    </w:lvl>
+    <w:lvl w:ilvl="3">
+      <w:numFmt w:val="bullet"/>
+      <w:lvlText w:val=" "/>
+      <w:lvlJc w:val="left"/>
+      <w:pPr>
+        <w:tabs>
+          <w:tab w:val="num" w:pos="2160"/>
+        </w:tabs>
+        <w:ind w:left="2640" w:hanging="480"/>
+      </w:pPr>
+    </w:lvl>
+    <w:lvl w:ilvl="4">
+      <w:numFmt w:val="bullet"/>
+      <w:lvlText w:val=" "/>
+      <w:lvlJc w:val="left"/>
+      <w:pPr>
+        <w:tabs>
+          <w:tab w:val="num" w:pos="2880"/>
+        </w:tabs>
+        <w:ind w:left="3360" w:hanging="480"/>
+      </w:pPr>
+    </w:lvl>
+    <w:lvl w:ilvl="5">
+      <w:numFmt w:val="bullet"/>
+      <w:lvlText w:val=" "/>
+      <w:lvlJc w:val="left"/>
+      <w:pPr>
+        <w:tabs>
+          <w:tab w:val="num" w:pos="3600"/>
+        </w:tabs>
+        <w:ind w:left="4080" w:hanging="480"/>
+      </w:pPr>
+    </w:lvl>
+    <w:lvl w:ilvl="6">
+      <w:numFmt w:val="bullet"/>
+      <w:lvlText w:val=" "/>
+      <w:lvlJc w:val="left"/>
+      <w:pPr>
+        <w:tabs>
+          <w:tab w:val="num" w:pos="4320"/>
+        </w:tabs>
+        <w:ind w:left="4800" w:hanging="480"/>
+      </w:pPr>
+    </w:lvl>
+    <w:lvl w:ilvl="7">
+      <w:numFmt w:val="bullet"/>
+      <w:lvlText w:val=" "/>
+      <w:lvlJc w:val="left"/>
+      <w:pPr>
+        <w:tabs>
+          <w:tab w:val="num" w:pos="5040"/>
+        </w:tabs>
+        <w:ind w:left="5520" w:hanging="480"/>
+      </w:pPr>
+    </w:lvl>
+    <w:lvl w:ilvl="8">
+      <w:numFmt w:val="bullet"/>
+      <w:lvlText w:val=" "/>
+      <w:lvlJc w:val="left"/>
+      <w:pPr>
+        <w:tabs>
+          <w:tab w:val="num" w:pos="5760"/>
+        </w:tabs>
+        <w:ind w:left="6240" w:hanging="480"/>
+      </w:pPr>
+    </w:lvl>
+  </w:abstractNum>
+  <w:abstractNum w:abstractNumId="990">
+    <w:nsid w:val="2c1ae401"/>
+    <w:multiLevelType w:val="multilevel"/>
     <w:lvl w:ilvl="0">
       <w:numFmt w:val="bullet"/>
       <w:lvlText w:val=" "/>
@@ -840,8 +1390,8 @@
   <w:num w:numId="11">
     <w:abstractNumId w:val="0"/>
   </w:num>
-  <w:num w:numId="12">
-    <w:abstractNumId w:val="10"/>
+  <w:num w:numId="1000">
+    <w:abstractNumId w:val="990"/>
   </w:num>
 </w:numbering>
 </file>
@@ -1014,13 +1564,6 @@
     <w:lsdException w:name="Light Shading"/>
     <w:lsdException w:name="Light List"/>
     <w:lsdException w:name="Light Grid"/>
-    <w:lsdException w:name="Medium Shading 1"/>
-    <w:lsdException w:name="Medium Shading 2"/>
-    <w:lsdException w:name="Medium List 1"/>
-    <w:lsdException w:name="Medium List 2"/>
-    <w:lsdException w:name="Medium Grid 1"/>
-    <w:lsdException w:name="Medium Grid 2"/>
-    <w:lsdException w:name="Medium Grid 3"/>
     <w:lsdException w:name="Dark List"/>
     <w:lsdException w:name="Colorful Shading"/>
     <w:lsdException w:name="Colorful List"/>
@@ -2494,38 +3037,50 @@
   <w:style w:type="paragraph" w:customStyle="1" w:styleId="redoc-codechunk-1">
     <w:name w:val="redoc-codechunk-1"/>
     <w:basedOn w:val="BodyText"/>
+    <w:qFormat/>
     <w:hidden/>
-    <w:qFormat/>
-    <w:pPr>
-      <w:shd w:val="clear" w:color="auto" w:fill="FFBEBF"/>
-    </w:pPr>
-    <w:rPr>
-      <w:shd w:val="clear" w:color="auto" w:fill="FFBEBF"/>
-    </w:rPr>
+    <w:rPr>
+      <w:shd w:val="clear" w:color="auto" w:fill="FFBEBF"/>
+    </w:rPr>
+    <w:pPr>
+      <w:shd w:val="clear" w:color="auto" w:fill="FFBEBF"/>
+    </w:pPr>
   </w:style>
   <w:style w:type="paragraph" w:customStyle="1" w:styleId="redoc-codechunk-2">
     <w:name w:val="redoc-codechunk-2"/>
     <w:basedOn w:val="BodyText"/>
+    <w:qFormat/>
     <w:hidden/>
-    <w:qFormat/>
-    <w:pPr>
-      <w:shd w:val="clear" w:color="auto" w:fill="FFBEBF"/>
-    </w:pPr>
-    <w:rPr>
-      <w:shd w:val="clear" w:color="auto" w:fill="FFBEBF"/>
-    </w:rPr>
+    <w:rPr>
+      <w:shd w:val="clear" w:color="auto" w:fill="FFBEBF"/>
+    </w:rPr>
+    <w:pPr>
+      <w:shd w:val="clear" w:color="auto" w:fill="FFBEBF"/>
+    </w:pPr>
   </w:style>
   <w:style w:type="paragraph" w:customStyle="1" w:styleId="redoc-codechunk-3">
     <w:name w:val="redoc-codechunk-3"/>
     <w:basedOn w:val="BodyText"/>
+    <w:qFormat/>
     <w:hidden/>
+    <w:rPr>
+      <w:shd w:val="clear" w:color="auto" w:fill="FFBEBF"/>
+    </w:rPr>
+    <w:pPr>
+      <w:shd w:val="clear" w:color="auto" w:fill="FFBEBF"/>
+    </w:pPr>
+  </w:style>
+  <w:style w:type="paragraph" w:customStyle="1" w:styleId="redoc-codechunk-4">
+    <w:name w:val="redoc-codechunk-4"/>
+    <w:basedOn w:val="BodyText"/>
     <w:qFormat/>
-    <w:pPr>
-      <w:shd w:val="clear" w:color="auto" w:fill="FFBEBF"/>
-    </w:pPr>
-    <w:rPr>
-      <w:shd w:val="clear" w:color="auto" w:fill="FFBEBF"/>
-    </w:rPr>
+    <w:hidden/>
+    <w:rPr>
+      <w:shd w:val="clear" w:color="auto" w:fill="FFBEBF"/>
+    </w:rPr>
+    <w:pPr>
+      <w:shd w:val="clear" w:color="auto" w:fill="FFBEBF"/>
+    </w:pPr>
   </w:style>
   <w:style w:type="character" w:customStyle="1" w:styleId="redoc-inlinecode-1">
     <w:name w:val="redoc-inlinecode-1"/>
@@ -2534,6 +3089,9 @@
     <w:rPr>
       <w:shd w:val="clear" w:color="auto" w:fill="FFBEBF"/>
     </w:rPr>
+    <w:pPr>
+      <w:shd w:val="clear" w:color="auto" w:fill="FFBEBF"/>
+    </w:pPr>
   </w:style>
   <w:style w:type="character" w:customStyle="1" w:styleId="redoc-inlinecode-10">
     <w:name w:val="redoc-inlinecode-10"/>
@@ -2542,6 +3100,9 @@
     <w:rPr>
       <w:shd w:val="clear" w:color="auto" w:fill="FFBEBF"/>
     </w:rPr>
+    <w:pPr>
+      <w:shd w:val="clear" w:color="auto" w:fill="FFBEBF"/>
+    </w:pPr>
   </w:style>
   <w:style w:type="character" w:customStyle="1" w:styleId="redoc-inlinecode-11">
     <w:name w:val="redoc-inlinecode-11"/>
@@ -2550,6 +3111,9 @@
     <w:rPr>
       <w:shd w:val="clear" w:color="auto" w:fill="FFBEBF"/>
     </w:rPr>
+    <w:pPr>
+      <w:shd w:val="clear" w:color="auto" w:fill="FFBEBF"/>
+    </w:pPr>
   </w:style>
   <w:style w:type="character" w:customStyle="1" w:styleId="redoc-inlinecode-12">
     <w:name w:val="redoc-inlinecode-12"/>
@@ -2558,6 +3122,9 @@
     <w:rPr>
       <w:shd w:val="clear" w:color="auto" w:fill="FFBEBF"/>
     </w:rPr>
+    <w:pPr>
+      <w:shd w:val="clear" w:color="auto" w:fill="FFBEBF"/>
+    </w:pPr>
   </w:style>
   <w:style w:type="character" w:customStyle="1" w:styleId="redoc-inlinecode-13">
     <w:name w:val="redoc-inlinecode-13"/>
@@ -2566,6 +3133,9 @@
     <w:rPr>
       <w:shd w:val="clear" w:color="auto" w:fill="FFBEBF"/>
     </w:rPr>
+    <w:pPr>
+      <w:shd w:val="clear" w:color="auto" w:fill="FFBEBF"/>
+    </w:pPr>
   </w:style>
   <w:style w:type="character" w:customStyle="1" w:styleId="redoc-inlinecode-14">
     <w:name w:val="redoc-inlinecode-14"/>
@@ -2574,6 +3144,9 @@
     <w:rPr>
       <w:shd w:val="clear" w:color="auto" w:fill="FFBEBF"/>
     </w:rPr>
+    <w:pPr>
+      <w:shd w:val="clear" w:color="auto" w:fill="FFBEBF"/>
+    </w:pPr>
   </w:style>
   <w:style w:type="character" w:customStyle="1" w:styleId="redoc-inlinecode-15">
     <w:name w:val="redoc-inlinecode-15"/>
@@ -2582,6 +3155,53 @@
     <w:rPr>
       <w:shd w:val="clear" w:color="auto" w:fill="FFBEBF"/>
     </w:rPr>
+    <w:pPr>
+      <w:shd w:val="clear" w:color="auto" w:fill="FFBEBF"/>
+    </w:pPr>
+  </w:style>
+  <w:style w:type="character" w:customStyle="1" w:styleId="redoc-inlinecode-16">
+    <w:name w:val="redoc-inlinecode-16"/>
+    <w:basedOn w:val="BodyTextChar"/>
+    <w:hidden/>
+    <w:rPr>
+      <w:shd w:val="clear" w:color="auto" w:fill="FFBEBF"/>
+    </w:rPr>
+    <w:pPr>
+      <w:shd w:val="clear" w:color="auto" w:fill="FFBEBF"/>
+    </w:pPr>
+  </w:style>
+  <w:style w:type="character" w:customStyle="1" w:styleId="redoc-inlinecode-17">
+    <w:name w:val="redoc-inlinecode-17"/>
+    <w:basedOn w:val="BodyTextChar"/>
+    <w:hidden/>
+    <w:rPr>
+      <w:shd w:val="clear" w:color="auto" w:fill="FFBEBF"/>
+    </w:rPr>
+    <w:pPr>
+      <w:shd w:val="clear" w:color="auto" w:fill="FFBEBF"/>
+    </w:pPr>
+  </w:style>
+  <w:style w:type="character" w:customStyle="1" w:styleId="redoc-inlinecode-18">
+    <w:name w:val="redoc-inlinecode-18"/>
+    <w:basedOn w:val="BodyTextChar"/>
+    <w:hidden/>
+    <w:rPr>
+      <w:shd w:val="clear" w:color="auto" w:fill="FFBEBF"/>
+    </w:rPr>
+    <w:pPr>
+      <w:shd w:val="clear" w:color="auto" w:fill="FFBEBF"/>
+    </w:pPr>
+  </w:style>
+  <w:style w:type="character" w:customStyle="1" w:styleId="redoc-inlinecode-19">
+    <w:name w:val="redoc-inlinecode-19"/>
+    <w:basedOn w:val="BodyTextChar"/>
+    <w:hidden/>
+    <w:rPr>
+      <w:shd w:val="clear" w:color="auto" w:fill="FFBEBF"/>
+    </w:rPr>
+    <w:pPr>
+      <w:shd w:val="clear" w:color="auto" w:fill="FFBEBF"/>
+    </w:pPr>
   </w:style>
   <w:style w:type="character" w:customStyle="1" w:styleId="redoc-inlinecode-2">
     <w:name w:val="redoc-inlinecode-2"/>
@@ -2590,6 +3210,97 @@
     <w:rPr>
       <w:shd w:val="clear" w:color="auto" w:fill="FFBEBF"/>
     </w:rPr>
+    <w:pPr>
+      <w:shd w:val="clear" w:color="auto" w:fill="FFBEBF"/>
+    </w:pPr>
+  </w:style>
+  <w:style w:type="character" w:customStyle="1" w:styleId="redoc-inlinecode-20">
+    <w:name w:val="redoc-inlinecode-20"/>
+    <w:basedOn w:val="BodyTextChar"/>
+    <w:hidden/>
+    <w:rPr>
+      <w:shd w:val="clear" w:color="auto" w:fill="FFBEBF"/>
+    </w:rPr>
+    <w:pPr>
+      <w:shd w:val="clear" w:color="auto" w:fill="FFBEBF"/>
+    </w:pPr>
+  </w:style>
+  <w:style w:type="character" w:customStyle="1" w:styleId="redoc-inlinecode-21">
+    <w:name w:val="redoc-inlinecode-21"/>
+    <w:basedOn w:val="BodyTextChar"/>
+    <w:hidden/>
+    <w:rPr>
+      <w:shd w:val="clear" w:color="auto" w:fill="FFBEBF"/>
+    </w:rPr>
+    <w:pPr>
+      <w:shd w:val="clear" w:color="auto" w:fill="FFBEBF"/>
+    </w:pPr>
+  </w:style>
+  <w:style w:type="character" w:customStyle="1" w:styleId="redoc-inlinecode-22">
+    <w:name w:val="redoc-inlinecode-22"/>
+    <w:basedOn w:val="BodyTextChar"/>
+    <w:hidden/>
+    <w:rPr>
+      <w:shd w:val="clear" w:color="auto" w:fill="FFBEBF"/>
+    </w:rPr>
+    <w:pPr>
+      <w:shd w:val="clear" w:color="auto" w:fill="FFBEBF"/>
+    </w:pPr>
+  </w:style>
+  <w:style w:type="character" w:customStyle="1" w:styleId="redoc-inlinecode-23">
+    <w:name w:val="redoc-inlinecode-23"/>
+    <w:basedOn w:val="BodyTextChar"/>
+    <w:hidden/>
+    <w:rPr>
+      <w:shd w:val="clear" w:color="auto" w:fill="FFBEBF"/>
+    </w:rPr>
+    <w:pPr>
+      <w:shd w:val="clear" w:color="auto" w:fill="FFBEBF"/>
+    </w:pPr>
+  </w:style>
+  <w:style w:type="character" w:customStyle="1" w:styleId="redoc-inlinecode-24">
+    <w:name w:val="redoc-inlinecode-24"/>
+    <w:basedOn w:val="BodyTextChar"/>
+    <w:hidden/>
+    <w:rPr>
+      <w:shd w:val="clear" w:color="auto" w:fill="FFBEBF"/>
+    </w:rPr>
+    <w:pPr>
+      <w:shd w:val="clear" w:color="auto" w:fill="FFBEBF"/>
+    </w:pPr>
+  </w:style>
+  <w:style w:type="character" w:customStyle="1" w:styleId="redoc-inlinecode-25">
+    <w:name w:val="redoc-inlinecode-25"/>
+    <w:basedOn w:val="BodyTextChar"/>
+    <w:hidden/>
+    <w:rPr>
+      <w:shd w:val="clear" w:color="auto" w:fill="FFBEBF"/>
+    </w:rPr>
+    <w:pPr>
+      <w:shd w:val="clear" w:color="auto" w:fill="FFBEBF"/>
+    </w:pPr>
+  </w:style>
+  <w:style w:type="character" w:customStyle="1" w:styleId="redoc-inlinecode-26">
+    <w:name w:val="redoc-inlinecode-26"/>
+    <w:basedOn w:val="BodyTextChar"/>
+    <w:hidden/>
+    <w:rPr>
+      <w:shd w:val="clear" w:color="auto" w:fill="FFBEBF"/>
+    </w:rPr>
+    <w:pPr>
+      <w:shd w:val="clear" w:color="auto" w:fill="FFBEBF"/>
+    </w:pPr>
+  </w:style>
+  <w:style w:type="character" w:customStyle="1" w:styleId="redoc-inlinecode-27">
+    <w:name w:val="redoc-inlinecode-27"/>
+    <w:basedOn w:val="BodyTextChar"/>
+    <w:hidden/>
+    <w:rPr>
+      <w:shd w:val="clear" w:color="auto" w:fill="FFBEBF"/>
+    </w:rPr>
+    <w:pPr>
+      <w:shd w:val="clear" w:color="auto" w:fill="FFBEBF"/>
+    </w:pPr>
   </w:style>
   <w:style w:type="character" w:customStyle="1" w:styleId="redoc-inlinecode-3">
     <w:name w:val="redoc-inlinecode-3"/>
@@ -2598,6 +3309,9 @@
     <w:rPr>
       <w:shd w:val="clear" w:color="auto" w:fill="FFBEBF"/>
     </w:rPr>
+    <w:pPr>
+      <w:shd w:val="clear" w:color="auto" w:fill="FFBEBF"/>
+    </w:pPr>
   </w:style>
   <w:style w:type="character" w:customStyle="1" w:styleId="redoc-inlinecode-4">
     <w:name w:val="redoc-inlinecode-4"/>
@@ -2606,6 +3320,9 @@
     <w:rPr>
       <w:shd w:val="clear" w:color="auto" w:fill="FFBEBF"/>
     </w:rPr>
+    <w:pPr>
+      <w:shd w:val="clear" w:color="auto" w:fill="FFBEBF"/>
+    </w:pPr>
   </w:style>
   <w:style w:type="character" w:customStyle="1" w:styleId="redoc-inlinecode-5">
     <w:name w:val="redoc-inlinecode-5"/>
@@ -2614,6 +3331,9 @@
     <w:rPr>
       <w:shd w:val="clear" w:color="auto" w:fill="FFBEBF"/>
     </w:rPr>
+    <w:pPr>
+      <w:shd w:val="clear" w:color="auto" w:fill="FFBEBF"/>
+    </w:pPr>
   </w:style>
   <w:style w:type="character" w:customStyle="1" w:styleId="redoc-inlinecode-6">
     <w:name w:val="redoc-inlinecode-6"/>
@@ -2622,6 +3342,9 @@
     <w:rPr>
       <w:shd w:val="clear" w:color="auto" w:fill="FFBEBF"/>
     </w:rPr>
+    <w:pPr>
+      <w:shd w:val="clear" w:color="auto" w:fill="FFBEBF"/>
+    </w:pPr>
   </w:style>
   <w:style w:type="character" w:customStyle="1" w:styleId="redoc-inlinecode-7">
     <w:name w:val="redoc-inlinecode-7"/>
@@ -2630,6 +3353,9 @@
     <w:rPr>
       <w:shd w:val="clear" w:color="auto" w:fill="FFBEBF"/>
     </w:rPr>
+    <w:pPr>
+      <w:shd w:val="clear" w:color="auto" w:fill="FFBEBF"/>
+    </w:pPr>
   </w:style>
   <w:style w:type="character" w:customStyle="1" w:styleId="redoc-inlinecode-8">
     <w:name w:val="redoc-inlinecode-8"/>
@@ -2638,6 +3364,9 @@
     <w:rPr>
       <w:shd w:val="clear" w:color="auto" w:fill="FFBEBF"/>
     </w:rPr>
+    <w:pPr>
+      <w:shd w:val="clear" w:color="auto" w:fill="FFBEBF"/>
+    </w:pPr>
   </w:style>
   <w:style w:type="character" w:customStyle="1" w:styleId="redoc-inlinecode-9">
     <w:name w:val="redoc-inlinecode-9"/>
@@ -2646,6 +3375,9 @@
     <w:rPr>
       <w:shd w:val="clear" w:color="auto" w:fill="FFBEBF"/>
     </w:rPr>
+    <w:pPr>
+      <w:shd w:val="clear" w:color="auto" w:fill="FFBEBF"/>
+    </w:pPr>
   </w:style>
 </w:styles>
 </file>

</xml_diff>

<commit_message>
udpate text with countries whose poverty rates are increasing
</commit_message>
<xml_diff>
--- a/SDG_01_writeup/SDG_01_writeup.docx
+++ b/SDG_01_writeup/SDG_01_writeup.docx
@@ -22,13 +22,8 @@
       <w:pPr>
         <w:pStyle w:val="Author"/>
       </w:pPr>
-      <w:proofErr w:type="gramStart"/>
-      <w:r>
-        <w:t>R.Andres</w:t>
-      </w:r>
-      <w:proofErr w:type="gramEnd"/>
-      <w:r>
-        <w:t xml:space="preserve"> Castaneda</w:t>
+      <w:r>
+        <w:t>R.Andres Castaneda</w:t>
       </w:r>
     </w:p>
     <w:p>
@@ -94,10 +89,7 @@
         <w:pStyle w:val="FirstParagraph"/>
       </w:pPr>
       <w:r>
-        <w:t xml:space="preserve">The first target of Goal 1 </w:t>
-      </w:r>
-      <w:r>
-        <w:t xml:space="preserve">to eliminate extreme poverty by 2030. Based on the historical trend of the most recent data, the World seems to be going in the right direction to meet the goal. In 1990, </w:t>
+        <w:t xml:space="preserve">The first target of Goal 1 to eliminate extreme poverty by 2030. Based on the historical trend of the most recent data, the World seems to be going in the right direction to meet the goal. In 1990, </w:t>
       </w:r>
       <w:bookmarkStart w:id="4" w:name="redoc-inlinecode-2"/>
       <w:r>
@@ -119,19 +111,10 @@
       </w:r>
       <w:bookmarkEnd w:id="5"/>
       <w:r>
-        <w:t xml:space="preserve"> billion pe</w:t>
-      </w:r>
-      <w:r>
-        <w:t>ople) lived with less than $1.9 a day (</w:t>
-      </w:r>
-      <w:r>
-        <w:t xml:space="preserve">2011 </w:t>
-      </w:r>
-      <w:r>
-        <w:t xml:space="preserve">PPP </w:t>
-      </w:r>
-      <w:r>
-        <w:t xml:space="preserve">prices). 25 years later, </w:t>
+        <w:t xml:space="preserve"> billion people) lived wi</w:t>
+      </w:r>
+      <w:r>
+        <w:t xml:space="preserve">th less than $1.9 a day (2011 PPP prices). 25 years later, </w:t>
       </w:r>
       <w:bookmarkStart w:id="6" w:name="redoc-inlinecode-4"/>
       <w:r>
@@ -142,10 +125,7 @@
       </w:r>
       <w:bookmarkEnd w:id="6"/>
       <w:r>
-        <w:t xml:space="preserve"> percent of them</w:t>
-      </w:r>
-      <w:r>
-        <w:t xml:space="preserve"> escaped extreme poverty, leaving behind </w:t>
+        <w:t xml:space="preserve"> percent of them escaped extreme poverty, leaving behind </w:t>
       </w:r>
       <w:bookmarkStart w:id="7" w:name="redoc-inlinecode-5"/>
       <w:r>
@@ -175,12 +155,11 @@
         <w:pStyle w:val="BodyText"/>
       </w:pPr>
       <w:r>
-        <w:t>If we assume that the trend of poverty reduction will remain the same over the n</w:t>
-      </w:r>
-      <w:r>
-        <w:t xml:space="preserve">ext decade as it has been during the last 25 years, Goal 1 would be met by </w:t>
-      </w:r>
-      <w:proofErr w:type="gramStart"/>
+        <w:t>If we assume that the trend of poverty reduction will remain the same over the next decade as i</w:t>
+      </w:r>
+      <w:r>
+        <w:t xml:space="preserve">t has been during the last 25 years, Goal 1 would be met by </w:t>
+      </w:r>
       <w:r>
         <w:rPr>
           <w:b/>
@@ -188,11 +167,7 @@
         <w:t>2024!</w:t>
       </w:r>
       <w:r>
-        <w:t>.</w:t>
-      </w:r>
-      <w:proofErr w:type="gramEnd"/>
-      <w:r>
-        <w:t xml:space="preserve"> Unfortunately, this optimistic scenario is not support by the data. Let’s see why.</w:t>
+        <w:t>. Unfortunately, this optimistic scenario is not support by the data. Let’s see why.</w:t>
       </w:r>
     </w:p>
     <w:p>
@@ -200,532 +175,298 @@
         <w:pStyle w:val="BodyText"/>
       </w:pPr>
       <w:r>
-        <w:t>First, the underlying data of the Global poverty rate in a given year are the poverty rates</w:t>
-      </w:r>
-      <w:r>
-        <w:t xml:space="preserve"> of all the countries in the world. In some of them, </w:t>
-      </w:r>
-      <w:r>
-        <w:t>poverty rate</w:t>
-      </w:r>
-      <w:r>
-        <w:t>s</w:t>
-      </w:r>
+        <w:t>First, the underlying data of the Global poverty rate in a given year are the poverty rates of all the cou</w:t>
+      </w:r>
+      <w:r>
+        <w:t>ntries in the world. In some of them, poverty rates whereas in others they are low. The dispersion of country-poverty rates in a given year is so wide that the scale at which global poverty is usually analyzed must be enlarged to make room for all the pove</w:t>
+      </w:r>
+      <w:r>
+        <w:t>rty rates to fit in the chart. At this scale, the decreasing pace of global poverty does not seem that rapid anymore.</w:t>
+      </w:r>
+    </w:p>
+    <w:p>
+      <w:pPr>
+        <w:pStyle w:val="BodyText"/>
+      </w:pPr>
+      <w:r>
+        <w:t>How could it be then that the dispersion of poverty rates has remained relatively constant over time and yet global poverty rate has decre</w:t>
+      </w:r>
+      <w:r>
+        <w:t>ased? This is so because global poverty is a population-weighted average of country poverty rates. The larger the country the more it weighs in the global average.</w:t>
+      </w:r>
+    </w:p>
+    <w:p>
+      <w:pPr>
+        <w:pStyle w:val="BodyText"/>
+      </w:pPr>
+      <w:r>
+        <w:t>By looking closely at the underlying data, we find that the global poverty story of the last</w:t>
+      </w:r>
+      <w:r>
+        <w:t xml:space="preserve"> 25 five years has been driven mainly by the economic performance of two countries: China and India. Out of the </w:t>
+      </w:r>
+      <w:bookmarkStart w:id="9" w:name="redoc-inlinecode-7"/>
+      <w:r>
+        <w:rPr>
+          <w:rStyle w:val="redoc-inlinecode-7"/>
+        </w:rPr>
+        <w:t>1.15</w:t>
+      </w:r>
+      <w:bookmarkEnd w:id="9"/>
+      <w:r>
+        <w:t xml:space="preserve"> billion people that escaped poverty from 1990 to 2015, </w:t>
+      </w:r>
+      <w:bookmarkStart w:id="10" w:name="redoc-inlinecode-8"/>
+      <w:r>
+        <w:rPr>
+          <w:rStyle w:val="redoc-inlinecode-8"/>
+        </w:rPr>
+        <w:t>912</w:t>
+      </w:r>
+      <w:bookmarkEnd w:id="10"/>
+      <w:r>
+        <w:t xml:space="preserve"> million (</w:t>
+      </w:r>
+      <w:bookmarkStart w:id="11" w:name="redoc-inlinecode-9"/>
+      <w:r>
+        <w:rPr>
+          <w:rStyle w:val="redoc-inlinecode-9"/>
+        </w:rPr>
+        <w:t>79.4</w:t>
+      </w:r>
+      <w:bookmarkEnd w:id="11"/>
+      <w:r>
+        <w:t xml:space="preserve"> percent) is due to these two countries. The other </w:t>
+      </w:r>
+      <w:bookmarkStart w:id="12" w:name="redoc-inlinecode-10"/>
+      <w:r>
+        <w:rPr>
+          <w:rStyle w:val="redoc-inlinecode-10"/>
+        </w:rPr>
+        <w:t>20.6</w:t>
+      </w:r>
+      <w:bookmarkEnd w:id="12"/>
+      <w:r>
+        <w:t xml:space="preserve"> percent is </w:t>
+      </w:r>
+      <w:r>
+        <w:t>the contribution of the rest of the world.</w:t>
+      </w:r>
+    </w:p>
+    <w:p>
+      <w:pPr>
+        <w:pStyle w:val="redoc-codechunk-3"/>
+        <w:rPr>
+          <w:vanish/>
+        </w:rPr>
+      </w:pPr>
+      <w:bookmarkStart w:id="13" w:name="redoc-codechunk-3"/>
+      <w:r>
+        <w:rPr>
+          <w:vanish/>
+        </w:rPr>
+        <w:t> </w:t>
+      </w:r>
+    </w:p>
+    <w:bookmarkEnd w:id="13"/>
+    <w:p>
+      <w:pPr>
+        <w:pStyle w:val="BodyText"/>
+      </w:pPr>
+      <w:r>
+        <w:t xml:space="preserve">China, in particular, has reduced its poverty rate from </w:t>
+      </w:r>
+      <w:bookmarkStart w:id="14" w:name="redoc-inlinecode-11"/>
+      <w:r>
+        <w:rPr>
+          <w:rStyle w:val="redoc-inlinecode-11"/>
+        </w:rPr>
+        <w:t>57</w:t>
+      </w:r>
+      <w:bookmarkEnd w:id="14"/>
+      <w:r>
+        <w:t xml:space="preserve"> percent in 1993 to </w:t>
+      </w:r>
+      <w:bookmarkStart w:id="15" w:name="redoc-inlinecode-12"/>
+      <w:r>
+        <w:rPr>
+          <w:rStyle w:val="redoc-inlinecode-12"/>
+        </w:rPr>
+        <w:t>0.27</w:t>
+      </w:r>
+      <w:bookmarkEnd w:id="15"/>
+      <w:r>
+        <w:t xml:space="preserve"> percent in 2015. The number of extreme poor in China is so small today that it barely counts in the </w:t>
+      </w:r>
+      <w:r>
+        <w:lastRenderedPageBreak/>
+        <w:t>global average. India, on th</w:t>
+      </w:r>
+      <w:r>
+        <w:t>e other, though it has reduced by half its poverty rate, it still has some room to contribute to reduce global poverty.</w:t>
+      </w:r>
+    </w:p>
+    <w:p>
+      <w:pPr>
+        <w:pStyle w:val="BodyText"/>
+      </w:pPr>
+      <w:r>
+        <w:t xml:space="preserve">During the same period, other countries have reduced their poverty rate as well, but many small countries still have poverty rates that </w:t>
+      </w:r>
+      <w:r>
+        <w:t>are way higher than the world average. Unfortunately, most of those countries belong to Sub-Saharan Africa and in many of them poverty has increased during the last decade.</w:t>
+      </w:r>
+    </w:p>
+    <w:p>
+      <w:pPr>
+        <w:pStyle w:val="BodyText"/>
+      </w:pPr>
+      <w:r>
+        <w:t>Other regions like Latin America and Europe and Central Asia are not doing that bad</w:t>
+      </w:r>
+      <w:r>
+        <w:t>. Most of the their countries have poverty rates below the global average and the great majority has reduced their poverty rates over the same period.</w:t>
+      </w:r>
+    </w:p>
+    <w:p>
+      <w:pPr>
+        <w:pStyle w:val="BodyText"/>
+      </w:pPr>
+      <w:r>
+        <w:t>This is how the world looks today. The highest poverty rates are concentrated in Africa and South Asia an</w:t>
+      </w:r>
+      <w:r>
+        <w:t xml:space="preserve">d only two countries, India and Nigeria, have </w:t>
+      </w:r>
+      <w:bookmarkStart w:id="16" w:name="redoc-inlinecode-13"/>
+      <w:r>
+        <w:rPr>
+          <w:rStyle w:val="redoc-inlinecode-13"/>
+        </w:rPr>
+        <w:t>x</w:t>
+      </w:r>
+      <w:bookmarkEnd w:id="16"/>
+      <w:r>
+        <w:t xml:space="preserve"> of the poor today. Then, how do we expect it will look like in the future?</w:t>
+      </w:r>
+    </w:p>
+    <w:p>
+      <w:pPr>
+        <w:pStyle w:val="BodyText"/>
+      </w:pPr>
+      <w:r>
+        <w:t xml:space="preserve">According to </w:t>
+      </w:r>
+      <w:bookmarkStart w:id="17" w:name="redoc-inlinecode-14"/>
+      <w:r>
+        <w:rPr>
+          <w:rStyle w:val="redoc-inlinecode-14"/>
+        </w:rPr>
+        <w:t>x</w:t>
+      </w:r>
+      <w:bookmarkEnd w:id="17"/>
+      <w:r>
+        <w:t>, if we assume an accelerated economic growth and a constant reduction of inequality in all the countries, the best pro</w:t>
+      </w:r>
+      <w:r>
+        <w:t xml:space="preserve">jection of global poverty still fails to eliminate global poverty by 2030. In contrast, projections of poverty rates that assume poor economic growth and rising welfare inequality are about </w:t>
+      </w:r>
+      <w:bookmarkStart w:id="18" w:name="redoc-inlinecode-15"/>
+      <w:r>
+        <w:rPr>
+          <w:rStyle w:val="redoc-inlinecode-15"/>
+        </w:rPr>
+        <w:t>14</w:t>
+      </w:r>
+      <w:bookmarkEnd w:id="18"/>
+      <w:r>
+        <w:t xml:space="preserve"> percent.</w:t>
+      </w:r>
+    </w:p>
+    <w:p>
+      <w:pPr>
+        <w:pStyle w:val="Heading1"/>
+      </w:pPr>
+      <w:bookmarkStart w:id="19" w:name="different-trends-across-countries"/>
+      <w:r>
+        <w:t>Different trends across countries</w:t>
+      </w:r>
+      <w:bookmarkEnd w:id="19"/>
+    </w:p>
+    <w:p>
+      <w:pPr>
+        <w:pStyle w:val="FirstParagraph"/>
+      </w:pPr>
+      <w:r>
+        <w:t>If we assume that ea</w:t>
+      </w:r>
+      <w:r>
+        <w:t>ch country was to keep the same poverty-reduction trend of the last 20 years, we could divide the countries in the world in three groups. Those that will eventually eliminate poverty, those that won’t eliminate poverty, and those that we just don’t know.</w:t>
+      </w:r>
+    </w:p>
+    <w:p>
+      <w:pPr>
+        <w:pStyle w:val="BodyText"/>
+      </w:pPr>
+      <w:r>
+        <w:t>C</w:t>
+      </w:r>
+      <w:r>
+        <w:t>ountries whose poverty trends have been negative during the last years will eventually eliminate poverty as long as the trends remain unchanged. The current poverty-reduction trends are not a predictor of poverty levels in the future, as they do not take i</w:t>
+      </w:r>
+      <w:r>
+        <w:t>nto account poitical, economic, or exogenous events that affect poverty levels, but the trend provides us with a sense of the current pace at which each country is reducing poverty. This pace may change in the future, but if it were to continue indefinitel</w:t>
+      </w:r>
+      <w:r>
+        <w:t>y as is, countries that are currently reducing poverty levels will eventually eliminate poverty. The question is then, when would that happen?</w:t>
+      </w:r>
+    </w:p>
+    <w:p>
+      <w:pPr>
+        <w:pStyle w:val="redoc-codechunk-4"/>
+        <w:rPr>
+          <w:vanish/>
+        </w:rPr>
+      </w:pPr>
+      <w:bookmarkStart w:id="20" w:name="redoc-codechunk-4"/>
+      <w:r>
+        <w:rPr>
+          <w:vanish/>
+        </w:rPr>
+        <w:t> </w:t>
+      </w:r>
+    </w:p>
+    <w:bookmarkEnd w:id="20"/>
+    <w:p>
+      <w:pPr>
+        <w:pStyle w:val="BodyText"/>
+      </w:pPr>
+      <w:r>
+        <w:t xml:space="preserve">Among all the countries that eventually would eliminate poverty after </w:t>
+      </w:r>
+      <w:bookmarkStart w:id="21" w:name="redoc-inlinecode-16"/>
+      <w:r>
+        <w:rPr>
+          <w:rStyle w:val="redoc-inlinecode-16"/>
+        </w:rPr>
+        <w:t>2020</w:t>
+      </w:r>
+      <w:bookmarkEnd w:id="21"/>
+      <w:r>
+        <w:t xml:space="preserve">, </w:t>
+      </w:r>
+      <w:bookmarkStart w:id="22" w:name="redoc-inlinecode-17"/>
+      <w:r>
+        <w:rPr>
+          <w:rStyle w:val="redoc-inlinecode-17"/>
+        </w:rPr>
+        <w:t>54.2</w:t>
+      </w:r>
+      <w:bookmarkEnd w:id="22"/>
       <w:r>
         <w:t xml:space="preserve"> </w:t>
       </w:r>
       <w:r>
-        <w:t xml:space="preserve">whereas in </w:t>
-      </w:r>
-      <w:r>
-        <w:t xml:space="preserve">others </w:t>
-      </w:r>
-      <w:r>
-        <w:t>they are</w:t>
-      </w:r>
-      <w:r>
-        <w:t xml:space="preserve"> low. The dispersion of </w:t>
-      </w:r>
-      <w:r>
-        <w:t>country-</w:t>
-      </w:r>
-      <w:r>
-        <w:t>poverty rates in a given year</w:t>
-      </w:r>
-      <w:r>
-        <w:t xml:space="preserve"> is so wide that </w:t>
-      </w:r>
-      <w:r>
-        <w:t xml:space="preserve">the </w:t>
-      </w:r>
-      <w:r>
-        <w:t xml:space="preserve">scale at which global poverty is usually </w:t>
-      </w:r>
-      <w:r>
-        <w:t>analyzed</w:t>
-      </w:r>
-      <w:r>
-        <w:t xml:space="preserve"> must be </w:t>
-      </w:r>
-      <w:r>
-        <w:t>enlarged</w:t>
-      </w:r>
-      <w:r>
-        <w:t xml:space="preserve"> to make room for al</w:t>
-      </w:r>
-      <w:r>
-        <w:t xml:space="preserve">l the poverty rates to fit </w:t>
-      </w:r>
-      <w:r>
-        <w:t xml:space="preserve">in </w:t>
-      </w:r>
-      <w:r>
-        <w:t>the chart. At this scale, the decreasing pace of global poverty does not seem that rapid anymore.</w:t>
-      </w:r>
-    </w:p>
-    <w:p>
-      <w:pPr>
-        <w:pStyle w:val="BodyText"/>
-      </w:pPr>
-      <w:r>
-        <w:t>How could it be then that the dispersion of poverty rates has remained relatively constant over time and yet global poverty rate ha</w:t>
-      </w:r>
-      <w:r>
-        <w:t>s decreased? This is so because global poverty is a population-</w:t>
-      </w:r>
-      <w:r>
-        <w:t>weighted</w:t>
-      </w:r>
-      <w:r>
-        <w:t xml:space="preserve"> average of country poverty rates. The larger the country the more it weighs in the global average.</w:t>
-      </w:r>
-    </w:p>
-    <w:p>
-      <w:pPr>
-        <w:pStyle w:val="BodyText"/>
-      </w:pPr>
-      <w:r>
-        <w:t xml:space="preserve">By looking closely at the underlying data, we find that the </w:t>
-      </w:r>
-      <w:r>
-        <w:t>global</w:t>
-      </w:r>
-      <w:r>
-        <w:t xml:space="preserve"> poverty story </w:t>
-      </w:r>
-      <w:r>
-        <w:t xml:space="preserve">of the last 25 five years </w:t>
-      </w:r>
-      <w:r>
-        <w:t xml:space="preserve">has been driven mainly </w:t>
-      </w:r>
-      <w:r>
-        <w:t xml:space="preserve">by the economic performance of two countries: China and India. Out of the </w:t>
-      </w:r>
-      <w:bookmarkStart w:id="9" w:name="redoc-inlinecode-7"/>
-      <w:r>
-        <w:rPr>
-          <w:rStyle w:val="redoc-inlinecode-7"/>
-        </w:rPr>
-        <w:t>1.15</w:t>
-      </w:r>
-      <w:bookmarkEnd w:id="9"/>
-      <w:r>
-        <w:t xml:space="preserve"> billion people that escaped poverty from 1990 to 2015, </w:t>
-      </w:r>
-      <w:bookmarkStart w:id="10" w:name="redoc-inlinecode-8"/>
-      <w:r>
-        <w:rPr>
-          <w:rStyle w:val="redoc-inlinecode-8"/>
-        </w:rPr>
-        <w:t>912</w:t>
-      </w:r>
-      <w:bookmarkEnd w:id="10"/>
-      <w:r>
-        <w:t xml:space="preserve"> million (</w:t>
-      </w:r>
-      <w:bookmarkStart w:id="11" w:name="redoc-inlinecode-9"/>
-      <w:r>
-        <w:rPr>
-          <w:rStyle w:val="redoc-inlinecode-9"/>
-        </w:rPr>
-        <w:t>79.4</w:t>
-      </w:r>
-      <w:bookmarkEnd w:id="11"/>
-      <w:r>
-        <w:t xml:space="preserve"> percent) is due to these two countries. The other </w:t>
-      </w:r>
-      <w:bookmarkStart w:id="12" w:name="redoc-inlinecode-10"/>
-      <w:r>
-        <w:rPr>
-          <w:rStyle w:val="redoc-inlinecode-10"/>
-        </w:rPr>
-        <w:t>20.6</w:t>
-      </w:r>
-      <w:bookmarkEnd w:id="12"/>
-      <w:r>
-        <w:t xml:space="preserve"> per</w:t>
-      </w:r>
-      <w:r>
-        <w:t>cent is the contribution of the rest of the world.</w:t>
-      </w:r>
-    </w:p>
-    <w:p>
-      <w:pPr>
-        <w:pStyle w:val="redoc-codechunk-3"/>
-        <w:rPr>
-          <w:vanish/>
-        </w:rPr>
-      </w:pPr>
-      <w:bookmarkStart w:id="13" w:name="redoc-codechunk-3"/>
-      <w:r>
-        <w:rPr>
-          <w:vanish/>
-        </w:rPr>
-        <w:t> </w:t>
-      </w:r>
-    </w:p>
-    <w:bookmarkEnd w:id="13"/>
-    <w:p>
-      <w:pPr>
-        <w:pStyle w:val="BodyText"/>
-      </w:pPr>
-      <w:r>
-        <w:t>China</w:t>
-      </w:r>
-      <w:proofErr w:type="gramStart"/>
-      <w:r>
-        <w:t>, in particular, has</w:t>
-      </w:r>
-      <w:proofErr w:type="gramEnd"/>
-      <w:r>
-        <w:t xml:space="preserve"> reduced its poverty rate from </w:t>
-      </w:r>
-      <w:bookmarkStart w:id="14" w:name="redoc-inlinecode-11"/>
-      <w:r>
-        <w:rPr>
-          <w:rStyle w:val="redoc-inlinecode-11"/>
-        </w:rPr>
-        <w:t>57</w:t>
-      </w:r>
-      <w:bookmarkEnd w:id="14"/>
-      <w:r>
-        <w:t xml:space="preserve"> percent in 1993 to </w:t>
-      </w:r>
-      <w:bookmarkStart w:id="15" w:name="redoc-inlinecode-12"/>
-      <w:r>
-        <w:rPr>
-          <w:rStyle w:val="redoc-inlinecode-12"/>
-        </w:rPr>
-        <w:t>0.27</w:t>
-      </w:r>
-      <w:bookmarkEnd w:id="15"/>
-      <w:r>
-        <w:t xml:space="preserve"> percent in 2015. The number of extreme </w:t>
-      </w:r>
-      <w:proofErr w:type="gramStart"/>
-      <w:r>
-        <w:t>poor</w:t>
-      </w:r>
-      <w:proofErr w:type="gramEnd"/>
-      <w:r>
-        <w:t xml:space="preserve"> in China is so small today that it </w:t>
-      </w:r>
-      <w:r>
-        <w:t>barely</w:t>
-      </w:r>
-      <w:r>
-        <w:t xml:space="preserve"> counts in the </w:t>
-      </w:r>
-      <w:r>
-        <w:lastRenderedPageBreak/>
-        <w:t>global average. Indi</w:t>
-      </w:r>
-      <w:r>
-        <w:t>a, on the other, though it has reduced by half its poverty rate, it still has some room to contribute to reduce global poverty.</w:t>
-      </w:r>
-    </w:p>
-    <w:p>
-      <w:pPr>
-        <w:pStyle w:val="BodyText"/>
-      </w:pPr>
-      <w:r>
-        <w:t>During the same period, other countries have reduced their poverty rate as well, but many small countries still have poverty rat</w:t>
-      </w:r>
-      <w:r>
-        <w:t xml:space="preserve">es that are way higher than the world average. Unfortunately, most of those countries belong to </w:t>
-      </w:r>
-      <w:r>
-        <w:t>Sub-Saharan</w:t>
-      </w:r>
-      <w:r>
-        <w:t xml:space="preserve"> Africa and in many of them poverty has increased during</w:t>
-      </w:r>
-      <w:r>
-        <w:t xml:space="preserve"> the last decade.</w:t>
-      </w:r>
-    </w:p>
-    <w:p>
-      <w:pPr>
-        <w:pStyle w:val="BodyText"/>
-      </w:pPr>
-      <w:r>
-        <w:t xml:space="preserve">Other regions like Latin America and Europe and Central Asia are not </w:t>
-      </w:r>
-      <w:r>
-        <w:t xml:space="preserve">doing that bad. Most of </w:t>
-      </w:r>
-      <w:proofErr w:type="gramStart"/>
-      <w:r>
-        <w:t>the their</w:t>
-      </w:r>
-      <w:proofErr w:type="gramEnd"/>
-      <w:r>
-        <w:t xml:space="preserve"> countries have poverty rates below the global average and the great majority has reduced their </w:t>
-      </w:r>
-      <w:r>
-        <w:t>poverty</w:t>
-      </w:r>
-      <w:r>
-        <w:t xml:space="preserve"> rates over the same period.</w:t>
-      </w:r>
-    </w:p>
-    <w:p>
-      <w:pPr>
-        <w:pStyle w:val="BodyText"/>
-      </w:pPr>
-      <w:r>
-        <w:t>T</w:t>
-      </w:r>
-      <w:r>
-        <w:t xml:space="preserve">his is how the world looks today. The </w:t>
-      </w:r>
-      <w:r>
-        <w:t>highest</w:t>
-      </w:r>
-      <w:r>
-        <w:t xml:space="preserve"> poverty rates are concentrated in </w:t>
-      </w:r>
-      <w:r>
-        <w:t>Africa and South Asia and only two countries, India and Nigeria</w:t>
-      </w:r>
-      <w:r>
-        <w:t>,</w:t>
-      </w:r>
-      <w:r>
-        <w:t xml:space="preserve"> have </w:t>
-      </w:r>
-      <w:bookmarkStart w:id="16" w:name="redoc-inlinecode-13"/>
-      <w:r>
-        <w:rPr>
-          <w:rStyle w:val="redoc-inlinecode-13"/>
-        </w:rPr>
-        <w:t>x</w:t>
-      </w:r>
-      <w:bookmarkEnd w:id="16"/>
-      <w:r>
-        <w:t xml:space="preserve"> of the poor</w:t>
-      </w:r>
-      <w:r>
-        <w:t xml:space="preserve"> today</w:t>
-      </w:r>
-      <w:r>
-        <w:t xml:space="preserve">. </w:t>
-      </w:r>
-      <w:r>
-        <w:t>Then</w:t>
-      </w:r>
-      <w:r>
-        <w:t xml:space="preserve">, </w:t>
-      </w:r>
-      <w:r>
-        <w:t>h</w:t>
-      </w:r>
-      <w:r>
-        <w:t xml:space="preserve">ow do we expect it will look like </w:t>
-      </w:r>
-      <w:r>
-        <w:t>in the</w:t>
-      </w:r>
-      <w:r>
-        <w:t xml:space="preserve"> future?</w:t>
-      </w:r>
-    </w:p>
-    <w:p>
-      <w:pPr>
-        <w:pStyle w:val="BodyText"/>
-      </w:pPr>
-      <w:r>
-        <w:t xml:space="preserve">According to </w:t>
-      </w:r>
-      <w:bookmarkStart w:id="17" w:name="redoc-inlinecode-14"/>
-      <w:r>
-        <w:rPr>
-          <w:rStyle w:val="redoc-inlinecode-14"/>
-        </w:rPr>
-        <w:t>x</w:t>
-      </w:r>
-      <w:bookmarkEnd w:id="17"/>
-      <w:r>
-        <w:t>, if we assume an accelerated economic growth and a constant reduction of inequality in all the countri</w:t>
-      </w:r>
-      <w:r>
-        <w:t xml:space="preserve">es, the best projection of global poverty still fails to eliminate global poverty by 2030. In contrast, projections of poverty rates that assume poor economic growth and rising welfare inequality are about </w:t>
-      </w:r>
-      <w:bookmarkStart w:id="18" w:name="redoc-inlinecode-15"/>
-      <w:r>
-        <w:rPr>
-          <w:rStyle w:val="redoc-inlinecode-15"/>
-        </w:rPr>
-        <w:t>14</w:t>
-      </w:r>
-      <w:bookmarkEnd w:id="18"/>
-      <w:r>
-        <w:t xml:space="preserve"> percent.</w:t>
-      </w:r>
-    </w:p>
-    <w:p>
-      <w:pPr>
-        <w:pStyle w:val="Heading1"/>
-      </w:pPr>
-      <w:bookmarkStart w:id="19" w:name="different-trends-across-countries"/>
-      <w:r>
-        <w:t>Different trends across countries</w:t>
-      </w:r>
-      <w:bookmarkEnd w:id="19"/>
-    </w:p>
-    <w:p>
-      <w:pPr>
-        <w:pStyle w:val="FirstParagraph"/>
-      </w:pPr>
-      <w:r>
-        <w:t>If w</w:t>
-      </w:r>
-      <w:r>
-        <w:t xml:space="preserve">e assume that each country </w:t>
-      </w:r>
-      <w:r>
-        <w:t>was</w:t>
-      </w:r>
-      <w:r>
-        <w:t xml:space="preserve"> to keep the same poverty-reduction trend of the last 20 years, we could divide the countries in the world in three groups. Those that will eventually eliminate poverty, those that won’t eliminate poverty, and those that we j</w:t>
-      </w:r>
-      <w:r>
-        <w:t>u</w:t>
-      </w:r>
-      <w:r>
-        <w:t>s</w:t>
-      </w:r>
-      <w:r>
-        <w:t>t don’t know.</w:t>
-      </w:r>
-    </w:p>
-    <w:p>
-      <w:pPr>
-        <w:pStyle w:val="BodyText"/>
-      </w:pPr>
-      <w:r>
-        <w:t xml:space="preserve">Countries whose poverty trends have been negative during the last years will eventually eliminate poverty </w:t>
-      </w:r>
-      <w:proofErr w:type="gramStart"/>
-      <w:r>
-        <w:t>as long as</w:t>
-      </w:r>
-      <w:proofErr w:type="gramEnd"/>
-      <w:r>
-        <w:t xml:space="preserve"> the trend</w:t>
-      </w:r>
-      <w:r>
-        <w:t>s</w:t>
-      </w:r>
-      <w:r>
-        <w:t xml:space="preserve"> remain</w:t>
-      </w:r>
-      <w:r>
-        <w:t xml:space="preserve"> unchanged. The current poverty-reduction trends are not </w:t>
-      </w:r>
-      <w:r>
-        <w:t xml:space="preserve">a </w:t>
-      </w:r>
-      <w:r>
-        <w:t>predictor of poverty levels in the future, as the</w:t>
-      </w:r>
-      <w:r>
-        <w:t xml:space="preserve">y do not </w:t>
-      </w:r>
-      <w:proofErr w:type="gramStart"/>
-      <w:r>
-        <w:t>take into account</w:t>
-      </w:r>
-      <w:proofErr w:type="gramEnd"/>
-      <w:r>
-        <w:t xml:space="preserve"> </w:t>
-      </w:r>
-      <w:proofErr w:type="spellStart"/>
-      <w:r>
-        <w:t>poitical</w:t>
-      </w:r>
-      <w:proofErr w:type="spellEnd"/>
-      <w:r>
-        <w:t>, economic, or exogenous events that affect poverty levels</w:t>
-      </w:r>
-      <w:r>
-        <w:t xml:space="preserve">, but </w:t>
-      </w:r>
-      <w:r>
-        <w:t xml:space="preserve">the trend provides us with </w:t>
-      </w:r>
-      <w:r>
-        <w:t xml:space="preserve">a </w:t>
-      </w:r>
-      <w:r>
-        <w:t>sense of the current pace at which each country is reducing poverty. This pace may change in the future, but if it were to co</w:t>
-      </w:r>
-      <w:r>
-        <w:t xml:space="preserve">ntinue </w:t>
-      </w:r>
-      <w:r>
-        <w:t>indefinitely</w:t>
-      </w:r>
-      <w:r>
-        <w:t xml:space="preserve"> as is, countries that are currently reducing poverty levels will eventually eliminate poverty</w:t>
-      </w:r>
-      <w:r>
-        <w:t>. The question is the</w:t>
-      </w:r>
-      <w:r>
-        <w:t>n</w:t>
-      </w:r>
-      <w:r>
-        <w:t>, when would that happen?</w:t>
-      </w:r>
-    </w:p>
-    <w:p>
-      <w:pPr>
-        <w:pStyle w:val="redoc-codechunk-4"/>
-        <w:rPr>
-          <w:vanish/>
-        </w:rPr>
-      </w:pPr>
-      <w:bookmarkStart w:id="20" w:name="redoc-codechunk-4"/>
-      <w:r>
-        <w:rPr>
-          <w:vanish/>
-        </w:rPr>
-        <w:t> </w:t>
-      </w:r>
-    </w:p>
-    <w:bookmarkEnd w:id="20"/>
-    <w:p>
-      <w:pPr>
-        <w:pStyle w:val="BodyText"/>
-      </w:pPr>
-      <w:r>
-        <w:t xml:space="preserve">Among all the countries that eventually would eliminate poverty after </w:t>
-      </w:r>
-      <w:bookmarkStart w:id="21" w:name="redoc-inlinecode-16"/>
-      <w:r>
-        <w:rPr>
-          <w:rStyle w:val="redoc-inlinecode-16"/>
-        </w:rPr>
-        <w:t>2020</w:t>
-      </w:r>
-      <w:bookmarkEnd w:id="21"/>
-      <w:r>
-        <w:t xml:space="preserve">, </w:t>
-      </w:r>
-      <w:bookmarkStart w:id="22" w:name="redoc-inlinecode-17"/>
-      <w:r>
-        <w:rPr>
-          <w:rStyle w:val="redoc-inlinecode-17"/>
-        </w:rPr>
-        <w:t>54.9</w:t>
-      </w:r>
-      <w:bookmarkEnd w:id="22"/>
-      <w:r>
-        <w:t xml:space="preserve"> </w:t>
-      </w:r>
-      <w:r>
         <w:t xml:space="preserve">percent are from Sub Saharan Africa, </w:t>
       </w:r>
       <w:bookmarkStart w:id="23" w:name="redoc-inlinecode-18"/>
@@ -733,7 +474,7 @@
         <w:rPr>
           <w:rStyle w:val="redoc-inlinecode-18"/>
         </w:rPr>
-        <w:t>17.6</w:t>
+        <w:t>18.8</w:t>
       </w:r>
       <w:bookmarkEnd w:id="23"/>
       <w:r>
@@ -744,14 +485,14 @@
         <w:rPr>
           <w:rStyle w:val="redoc-inlinecode-19"/>
         </w:rPr>
-        <w:t>13.7</w:t>
+        <w:t>14.6</w:t>
       </w:r>
       <w:bookmarkEnd w:id="24"/>
       <w:r>
-        <w:t xml:space="preserve"> percent are from East Asia and Pacific. This proportion is expected as the number of countries in Africa is way larger than in any other region, but what is unexpected is </w:t>
-      </w:r>
-      <w:r>
-        <w:t xml:space="preserve">their year of graduation. In </w:t>
+        <w:t xml:space="preserve"> percent are from East Asia and Pacific. This proportion is expected as the number of countries in Africa is way larger than in any other region, but what is unexpected is th</w:t>
+      </w:r>
+      <w:r>
+        <w:t xml:space="preserve">eir year of graduation. In </w:t>
       </w:r>
       <w:r>
         <w:lastRenderedPageBreak/>
@@ -762,7 +503,7 @@
         <w:rPr>
           <w:rStyle w:val="redoc-inlinecode-20"/>
         </w:rPr>
-        <w:t>2062</w:t>
+        <w:t>2060</w:t>
       </w:r>
       <w:bookmarkEnd w:id="25"/>
       <w:r>
@@ -777,237 +518,452 @@
       </w:r>
       <w:bookmarkEnd w:id="26"/>
       <w:r>
+        <w:t>. At least in these two countries, the average country won’t meet the goal by 2030. The</w:t>
+      </w:r>
+      <w:r>
+        <w:t xml:space="preserve"> current pace at which some countries in Africa are reducing poverty is so slow that, were they to continue their current poverty-reduction trend, countries like </w:t>
+      </w:r>
+      <w:bookmarkStart w:id="27" w:name="redoc-inlinecode-22"/>
+      <w:r>
+        <w:rPr>
+          <w:rStyle w:val="redoc-inlinecode-22"/>
+        </w:rPr>
+        <w:t>Central African Republic, Burundi, and Togo</w:t>
+      </w:r>
+      <w:bookmarkEnd w:id="27"/>
+      <w:r>
+        <w:t xml:space="preserve"> would eliminate poverty in </w:t>
+      </w:r>
+      <w:bookmarkStart w:id="28" w:name="redoc-inlinecode-23"/>
+      <w:r>
+        <w:rPr>
+          <w:rStyle w:val="redoc-inlinecode-23"/>
+        </w:rPr>
+        <w:t>2188, 2186, and 2167</w:t>
+      </w:r>
+      <w:bookmarkEnd w:id="28"/>
+      <w:r>
+        <w:t>, r</w:t>
+      </w:r>
+      <w:r>
+        <w:t xml:space="preserve">espectively. Figure </w:t>
+      </w:r>
+      <w:bookmarkStart w:id="29" w:name="redoc-inlinecode-24"/>
+      <w:r>
+        <w:rPr>
+          <w:rStyle w:val="redoc-inlinecode-24"/>
+        </w:rPr>
+        <w:t>x</w:t>
+      </w:r>
+      <w:bookmarkEnd w:id="29"/>
+      <w:r>
+        <w:t xml:space="preserve"> shows the graduation year of a subset </w:t>
+      </w:r>
+      <w:bookmarkStart w:id="30" w:name="_GoBack"/>
+      <w:bookmarkEnd w:id="30"/>
+      <w:r>
+        <w:t>of countries.</w:t>
+      </w:r>
+    </w:p>
+    <w:p>
+      <w:pPr>
+        <w:pStyle w:val="redoc-codechunk-5"/>
+        <w:rPr>
+          <w:vanish/>
+        </w:rPr>
+      </w:pPr>
+      <w:bookmarkStart w:id="31" w:name="redoc-codechunk-5"/>
+      <w:r>
+        <w:rPr>
+          <w:vanish/>
+        </w:rPr>
+        <w:t> </w:t>
+      </w:r>
+    </w:p>
+    <w:p>
+      <w:pPr>
+        <w:pStyle w:val="BodyText"/>
+      </w:pPr>
+      <w:r>
+        <w:t xml:space="preserve">though the graduation year for some of the countries above is more than </w:t>
+      </w:r>
+      <w:r>
+        <w:rPr>
+          <w:rStyle w:val="redoc-inlinecode-25"/>
+        </w:rPr>
+        <w:t>one hundred fifty</w:t>
+      </w:r>
+      <w:r>
+        <w:t xml:space="preserve"> years from now, some other countries won’t ever graduate if they continue with the same po</w:t>
+      </w:r>
+      <w:r>
+        <w:t xml:space="preserve">verty trend of the last two decades. </w:t>
+      </w:r>
+      <w:r>
+        <w:rPr>
+          <w:rStyle w:val="redoc-inlinecode-26"/>
+        </w:rPr>
+        <w:t>Sub-saharan Africa</w:t>
+      </w:r>
+      <w:r>
+        <w:t xml:space="preserve"> has largest share of these countries wirh </w:t>
+      </w:r>
+      <w:r>
+        <w:rPr>
+          <w:rStyle w:val="redoc-inlinecode-27"/>
+        </w:rPr>
+        <w:t>11</w:t>
+      </w:r>
+      <w:r>
+        <w:t xml:space="preserve"> our of </w:t>
+      </w:r>
+      <w:r>
+        <w:rPr>
+          <w:rStyle w:val="redoc-inlinecode-28"/>
+        </w:rPr>
+        <w:t>14</w:t>
+      </w:r>
+      <w:r>
+        <w:t xml:space="preserve">. Among them, we find some of the poorest economies of the world like </w:t>
+      </w:r>
+      <w:r>
+        <w:rPr>
+          <w:rStyle w:val="redoc-inlinecode-29"/>
+        </w:rPr>
+        <w:t>Madagascar, Malawi, and Guinea-Bissau</w:t>
+      </w:r>
+      <w:r>
+        <w:t xml:space="preserve"> and, even worst off, countries like </w:t>
+      </w:r>
+      <w:r>
+        <w:rPr>
+          <w:rStyle w:val="redoc-inlinecode-30"/>
+        </w:rPr>
+        <w:t>Sy</w:t>
+      </w:r>
+      <w:r>
+        <w:rPr>
+          <w:rStyle w:val="redoc-inlinecode-30"/>
+        </w:rPr>
+        <w:t>rian Arab Republic and South Sudan</w:t>
+      </w:r>
+      <w:r>
+        <w:t xml:space="preserve"> have the highest annualized growth of the number of poor, with </w:t>
+      </w:r>
+      <w:r>
+        <w:rPr>
+          <w:rStyle w:val="redoc-inlinecode-31"/>
+        </w:rPr>
+        <w:t>11.2 and 9.5</w:t>
+      </w:r>
+      <w:r>
+        <w:t xml:space="preserve"> percent, respectively .</w:t>
+      </w:r>
+    </w:p>
+    <w:p>
+      <w:pPr>
+        <w:pStyle w:val="redoc-codechunk-5"/>
+        <w:rPr>
+          <w:vanish/>
+        </w:rPr>
+      </w:pPr>
+      <w:r>
+        <w:rPr>
+          <w:vanish/>
+        </w:rPr>
+        <w:t> </w:t>
+      </w:r>
+    </w:p>
+    <w:bookmarkEnd w:id="31"/>
+    <w:p>
+      <w:pPr>
+        <w:pStyle w:val="BodyText"/>
+      </w:pPr>
+      <w:r>
+        <w:t xml:space="preserve">though the graduation year for some of the countries above is more than </w:t>
+      </w:r>
+      <w:bookmarkStart w:id="32" w:name="redoc-inlinecode-25"/>
+      <w:r>
+        <w:rPr>
+          <w:rStyle w:val="redoc-inlinecode-25"/>
+        </w:rPr>
+        <w:t>one hundred fifty</w:t>
+      </w:r>
+      <w:bookmarkEnd w:id="32"/>
+      <w:r>
+        <w:t xml:space="preserve"> years from now, some other countries won’t ever graduate if they continue with the same po</w:t>
+      </w:r>
+      <w:r>
+        <w:t xml:space="preserve">verty trend of the last two decades. </w:t>
+      </w:r>
+      <w:bookmarkStart w:id="33" w:name="redoc-inlinecode-26"/>
+      <w:r>
+        <w:rPr>
+          <w:rStyle w:val="redoc-inlinecode-26"/>
+        </w:rPr>
+        <w:t>Sub-saharan Africa</w:t>
+      </w:r>
+      <w:bookmarkEnd w:id="33"/>
+      <w:r>
+        <w:t xml:space="preserve"> has largest share of these countries wi</w:t>
+      </w:r>
+      <w:r>
+        <w:t>t</w:t>
+      </w:r>
+      <w:r>
+        <w:t xml:space="preserve">h </w:t>
+      </w:r>
+      <w:bookmarkStart w:id="34" w:name="redoc-inlinecode-27"/>
+      <w:r>
+        <w:rPr>
+          <w:rStyle w:val="redoc-inlinecode-27"/>
+        </w:rPr>
+        <w:t>11</w:t>
+      </w:r>
+      <w:bookmarkEnd w:id="34"/>
+      <w:r>
+        <w:t xml:space="preserve"> ou</w:t>
+      </w:r>
+      <w:r>
+        <w:t>t</w:t>
+      </w:r>
+      <w:r>
+        <w:t xml:space="preserve"> of </w:t>
+      </w:r>
+      <w:bookmarkStart w:id="35" w:name="redoc-inlinecode-28"/>
+      <w:r>
+        <w:rPr>
+          <w:rStyle w:val="redoc-inlinecode-28"/>
+        </w:rPr>
+        <w:t>14</w:t>
+      </w:r>
+      <w:bookmarkEnd w:id="35"/>
+      <w:r>
+        <w:t xml:space="preserve">. Among them, we find some of the poorest economies of the world like </w:t>
+      </w:r>
+      <w:bookmarkStart w:id="36" w:name="redoc-inlinecode-29"/>
+      <w:r>
+        <w:rPr>
+          <w:rStyle w:val="redoc-inlinecode-29"/>
+        </w:rPr>
+        <w:t>Madagascar, Malawi, and Guinea-Bissau</w:t>
+      </w:r>
+      <w:bookmarkEnd w:id="36"/>
+      <w:r>
+        <w:t xml:space="preserve"> and, even worst off, countries like </w:t>
+      </w:r>
+      <w:bookmarkStart w:id="37" w:name="redoc-inlinecode-30"/>
+      <w:r>
+        <w:rPr>
+          <w:rStyle w:val="redoc-inlinecode-30"/>
+        </w:rPr>
+        <w:t>Sy</w:t>
+      </w:r>
+      <w:r>
+        <w:rPr>
+          <w:rStyle w:val="redoc-inlinecode-30"/>
+        </w:rPr>
+        <w:t>rian Arab Republic and South Sudan</w:t>
+      </w:r>
+      <w:bookmarkEnd w:id="37"/>
+      <w:r>
+        <w:t xml:space="preserve"> have the highest annualized growth of the number of poor, with </w:t>
+      </w:r>
+      <w:bookmarkStart w:id="38" w:name="redoc-inlinecode-31"/>
+      <w:r>
+        <w:rPr>
+          <w:rStyle w:val="redoc-inlinecode-31"/>
+        </w:rPr>
+        <w:t>11.2 and 9.5</w:t>
+      </w:r>
+      <w:bookmarkEnd w:id="38"/>
+      <w:r>
+        <w:t xml:space="preserve"> percent, respectively .</w:t>
+      </w:r>
+    </w:p>
+    <w:p>
+      <w:pPr>
+        <w:pStyle w:val="Heading1"/>
+      </w:pPr>
+      <w:bookmarkStart w:id="39" w:name="national-poverty-rate"/>
+      <w:r>
+        <w:t>National poverty rate</w:t>
+      </w:r>
+      <w:bookmarkEnd w:id="39"/>
+    </w:p>
+    <w:p>
+      <w:pPr>
+        <w:pStyle w:val="redoc-codechunk-6"/>
+        <w:rPr>
+          <w:vanish/>
+        </w:rPr>
+      </w:pPr>
+      <w:bookmarkStart w:id="40" w:name="redoc-codechunk-6"/>
+      <w:r>
+        <w:rPr>
+          <w:vanish/>
+        </w:rPr>
+        <w:t> </w:t>
+      </w:r>
+    </w:p>
+    <w:bookmarkEnd w:id="40"/>
+    <w:p>
+      <w:pPr>
+        <w:pStyle w:val="FirstParagraph"/>
+      </w:pPr>
+      <w:r>
+        <w:t>National poverty lines are usually the monetary value of a basket of goods that meet certain criteria—usually caloric intake—defined by countries as the essential standard of living. Ideally, such a basket not only meets the criteria but is also representa</w:t>
+      </w:r>
+      <w:r>
+        <w:t>tive of the consumption patterns of a society, making the set of goods of the basket and their corresponding values different across countries. If a household does not have enough resources to purchase the basket, it is considered poor under national defin</w:t>
+      </w:r>
+      <w:r>
+        <w:t>itions. Goal 1 seeks to reduce the share of the population living in poverty by half, as defined by these national poverty lines.</w:t>
+      </w:r>
+    </w:p>
+    <w:p>
+      <w:pPr>
+        <w:pStyle w:val="redoc-codechunk-7"/>
+        <w:rPr>
+          <w:vanish/>
+        </w:rPr>
+      </w:pPr>
+      <w:bookmarkStart w:id="41" w:name="redoc-codechunk-7"/>
+      <w:r>
+        <w:rPr>
+          <w:vanish/>
+        </w:rPr>
+        <w:t> </w:t>
+      </w:r>
+    </w:p>
+    <w:bookmarkEnd w:id="41"/>
+    <w:p>
+      <w:pPr>
+        <w:pStyle w:val="BodyText"/>
+      </w:pPr>
+      <w:r>
+        <w:t xml:space="preserve">Figure </w:t>
+      </w:r>
+      <w:bookmarkStart w:id="42" w:name="redoc-inlinecode-32"/>
+      <w:r>
+        <w:rPr>
+          <w:rStyle w:val="redoc-inlinecode-32"/>
+        </w:rPr>
+        <w:t>x</w:t>
+      </w:r>
+      <w:bookmarkEnd w:id="42"/>
+      <w:r>
+        <w:t xml:space="preserve"> shows the progression of poverty in countries with enough data. The bars represent the change in poverty respect to</w:t>
+      </w:r>
+      <w:r>
+        <w:t xml:space="preserve"> the initial value. Poverty declines if a bar rises towards the center of the circle and increases otherwise. A country accomplishes the poverty goal reduction once the corresponding bar cross the red circle barrier on the graph, which indicates a poverty </w:t>
+      </w:r>
+      <w:r>
+        <w:t xml:space="preserve">reduction of half of the initial value. Within the sample, </w:t>
+      </w:r>
+      <w:bookmarkStart w:id="43" w:name="redoc-inlinecode-33"/>
+      <w:r>
+        <w:rPr>
+          <w:rStyle w:val="redoc-inlinecode-33"/>
+        </w:rPr>
+        <w:t>25</w:t>
+      </w:r>
+      <w:bookmarkEnd w:id="43"/>
+      <w:r>
+        <w:t xml:space="preserve"> countries have accomplished the goal by </w:t>
+      </w:r>
+      <w:bookmarkStart w:id="44" w:name="redoc-inlinecode-34"/>
+      <w:r>
+        <w:rPr>
+          <w:rStyle w:val="redoc-inlinecode-34"/>
+        </w:rPr>
+        <w:t>2015</w:t>
+      </w:r>
+      <w:bookmarkEnd w:id="44"/>
+      <w:r>
+        <w:t xml:space="preserve">, as shown by the darker bars. The most numerous changes take place in Europe &amp; Central Asia with </w:t>
+      </w:r>
+      <w:bookmarkStart w:id="45" w:name="redoc-inlinecode-35"/>
+      <w:r>
+        <w:rPr>
+          <w:rStyle w:val="redoc-inlinecode-35"/>
+        </w:rPr>
+        <w:t>eight</w:t>
+      </w:r>
+      <w:bookmarkEnd w:id="45"/>
+      <w:r>
+        <w:t xml:space="preserve"> countries, followed by South Asia with </w:t>
+      </w:r>
+      <w:bookmarkStart w:id="46" w:name="redoc-inlinecode-36"/>
+      <w:r>
+        <w:rPr>
+          <w:rStyle w:val="redoc-inlinecode-36"/>
+        </w:rPr>
+        <w:t>five</w:t>
+      </w:r>
+      <w:bookmarkEnd w:id="46"/>
+      <w:r>
         <w:t>.</w:t>
       </w:r>
-      <w:r>
-        <w:t xml:space="preserve"> </w:t>
-      </w:r>
-      <w:r>
-        <w:t>At least in these two countries, the average country won’t meet the goal by 2030.</w:t>
-      </w:r>
-      <w:r>
-        <w:t xml:space="preserve"> The current pace at which some countries in Africa are reducing poverty is so slo</w:t>
-      </w:r>
-      <w:r>
-        <w:t xml:space="preserve">w that, were they </w:t>
-      </w:r>
-      <w:r>
-        <w:t xml:space="preserve">to </w:t>
-      </w:r>
-      <w:r>
-        <w:t xml:space="preserve">continue their current poverty-reduction trend, countries like </w:t>
-      </w:r>
-      <w:bookmarkStart w:id="27" w:name="redoc-inlinecode-22"/>
-      <w:r>
-        <w:rPr>
-          <w:rStyle w:val="redoc-inlinecode-22"/>
-        </w:rPr>
-        <w:t>Central African Republic, Burundi, and Togo</w:t>
-      </w:r>
-      <w:bookmarkEnd w:id="27"/>
-      <w:r>
-        <w:t xml:space="preserve"> would eliminate poverty in </w:t>
-      </w:r>
-      <w:bookmarkStart w:id="28" w:name="redoc-inlinecode-23"/>
-      <w:r>
-        <w:rPr>
-          <w:rStyle w:val="redoc-inlinecode-23"/>
-        </w:rPr>
-        <w:t>2188, 2186, and 2167</w:t>
-      </w:r>
-      <w:bookmarkEnd w:id="28"/>
-      <w:r>
-        <w:t xml:space="preserve">, respectively. Figure </w:t>
-      </w:r>
-      <w:bookmarkStart w:id="29" w:name="redoc-inlinecode-24"/>
-      <w:r>
-        <w:rPr>
-          <w:rStyle w:val="redoc-inlinecode-24"/>
-        </w:rPr>
-        <w:t>x</w:t>
-      </w:r>
-      <w:bookmarkEnd w:id="29"/>
-      <w:r>
-        <w:t xml:space="preserve"> shows the graduation year of a subset of countries.</w:t>
-      </w:r>
-    </w:p>
-    <w:p>
-      <w:pPr>
-        <w:pStyle w:val="Heading1"/>
-      </w:pPr>
-      <w:bookmarkStart w:id="30" w:name="national-poverty-rate"/>
-      <w:r>
-        <w:t>Nationa</w:t>
-      </w:r>
-      <w:r>
-        <w:t>l poverty rate</w:t>
-      </w:r>
-      <w:bookmarkEnd w:id="30"/>
-    </w:p>
-    <w:p>
-      <w:pPr>
-        <w:pStyle w:val="redoc-codechunk-5"/>
-        <w:rPr>
-          <w:vanish/>
-        </w:rPr>
-      </w:pPr>
-      <w:bookmarkStart w:id="31" w:name="redoc-codechunk-5"/>
-      <w:r>
-        <w:rPr>
-          <w:vanish/>
-        </w:rPr>
-        <w:t> </w:t>
-      </w:r>
-    </w:p>
-    <w:bookmarkEnd w:id="31"/>
-    <w:p>
-      <w:pPr>
-        <w:pStyle w:val="FirstParagraph"/>
-      </w:pPr>
-      <w:r>
-        <w:t>National poverty lines are usually the monetary va</w:t>
-      </w:r>
-      <w:r>
-        <w:t>l</w:t>
-      </w:r>
-      <w:r>
-        <w:t>ue of a basket of goods that meet certain criteria</w:t>
-      </w:r>
-      <w:r>
-        <w:t xml:space="preserve">—usually </w:t>
-      </w:r>
-      <w:r>
-        <w:t>caloric intake—</w:t>
-      </w:r>
-      <w:r>
-        <w:t xml:space="preserve">defined by countries as the essential </w:t>
-      </w:r>
-      <w:r>
-        <w:t>standard</w:t>
-      </w:r>
-      <w:r>
-        <w:t xml:space="preserve"> of living. Ideally, such a basket not only meets the criteria</w:t>
-      </w:r>
-      <w:r>
-        <w:t xml:space="preserve"> but is also representative of the </w:t>
-      </w:r>
-      <w:r>
-        <w:t xml:space="preserve">consumption patterns of </w:t>
-      </w:r>
-      <w:r>
-        <w:t xml:space="preserve">a society, making </w:t>
-      </w:r>
-      <w:r>
-        <w:t xml:space="preserve">the set of goods of the basket and their corresponding values </w:t>
-      </w:r>
-      <w:r>
-        <w:t xml:space="preserve">different </w:t>
-      </w:r>
-      <w:r>
-        <w:t xml:space="preserve">across countries. If a household does not have enough resources to purchase the basket, it is </w:t>
-      </w:r>
-      <w:r>
-        <w:t>considered</w:t>
-      </w:r>
-      <w:r>
-        <w:t xml:space="preserve"> poor under </w:t>
-      </w:r>
-      <w:r>
-        <w:t>national definitions. Goal 1 seeks to reduce the share of the population living in poverty by half, as defined by these national poverty lines.</w:t>
-      </w:r>
-    </w:p>
-    <w:p>
-      <w:pPr>
-        <w:pStyle w:val="redoc-codechunk-6"/>
-        <w:rPr>
-          <w:vanish/>
-        </w:rPr>
-      </w:pPr>
-      <w:bookmarkStart w:id="32" w:name="redoc-codechunk-6"/>
-      <w:r>
-        <w:rPr>
-          <w:vanish/>
-        </w:rPr>
-        <w:t> </w:t>
-      </w:r>
-    </w:p>
-    <w:bookmarkEnd w:id="32"/>
+    </w:p>
     <w:p>
       <w:pPr>
         <w:pStyle w:val="BodyText"/>
       </w:pPr>
       <w:r>
-        <w:t xml:space="preserve">Figure </w:t>
-      </w:r>
-      <w:bookmarkStart w:id="33" w:name="redoc-inlinecode-25"/>
-      <w:r>
-        <w:rPr>
-          <w:rStyle w:val="redoc-inlinecode-25"/>
-        </w:rPr>
-        <w:t>x</w:t>
-      </w:r>
-      <w:bookmarkEnd w:id="33"/>
-      <w:r>
-        <w:t xml:space="preserve"> </w:t>
-      </w:r>
-      <w:r>
-        <w:t xml:space="preserve">shows the progression of poverty in countries with enough data. The bars represent the change in poverty respect to the initial value. Poverty declines if a bar rises towards the </w:t>
-      </w:r>
-      <w:r>
-        <w:t>center</w:t>
-      </w:r>
-      <w:r>
-        <w:t xml:space="preserve"> of the circle and increases otherwise. A country accomplishes the pove</w:t>
-      </w:r>
-      <w:r>
-        <w:t xml:space="preserve">rty goal reduction once the corresponding bar cross the red circle barrier on the graph, which indicates a poverty reduction of half of the initial value. Within the sample, </w:t>
-      </w:r>
-      <w:bookmarkStart w:id="34" w:name="redoc-inlinecode-26"/>
-      <w:r>
-        <w:rPr>
-          <w:rStyle w:val="redoc-inlinecode-26"/>
-        </w:rPr>
-        <w:t>25</w:t>
-      </w:r>
-      <w:bookmarkEnd w:id="34"/>
-      <w:r>
-        <w:t xml:space="preserve"> countries have accomplished the goal by </w:t>
-      </w:r>
-      <w:bookmarkStart w:id="35" w:name="redoc-inlinecode-27"/>
-      <w:r>
-        <w:rPr>
-          <w:rStyle w:val="redoc-inlinecode-27"/>
-        </w:rPr>
-        <w:t>2015</w:t>
-      </w:r>
-      <w:bookmarkEnd w:id="35"/>
-      <w:r>
-        <w:t xml:space="preserve">, as shown by the darker bars. The </w:t>
-      </w:r>
-      <w:r>
-        <w:t xml:space="preserve">most numerous changes take place in Europe &amp; Central Asia with </w:t>
-      </w:r>
-      <w:bookmarkStart w:id="36" w:name="redoc-inlinecode-28"/>
-      <w:r>
-        <w:rPr>
-          <w:rStyle w:val="redoc-inlinecode-28"/>
-        </w:rPr>
-        <w:t>eight</w:t>
-      </w:r>
-      <w:bookmarkEnd w:id="36"/>
-      <w:r>
-        <w:t xml:space="preserve"> countries, followed by South Asia with </w:t>
-      </w:r>
-      <w:bookmarkStart w:id="37" w:name="redoc-inlinecode-29"/>
-      <w:r>
-        <w:rPr>
-          <w:rStyle w:val="redoc-inlinecode-29"/>
-        </w:rPr>
-        <w:t>five</w:t>
-      </w:r>
-      <w:bookmarkEnd w:id="37"/>
-      <w:r>
-        <w:t>.</w:t>
+        <w:t>B</w:t>
+      </w:r>
+      <w:r>
+        <w:t xml:space="preserve">eyond the number of countries that have accomplished the goal, and considering the </w:t>
+      </w:r>
+      <w:bookmarkStart w:id="47" w:name="redoc-inlinecode-37"/>
+      <w:r>
+        <w:rPr>
+          <w:rStyle w:val="redoc-inlinecode-37"/>
+        </w:rPr>
+        <w:t>15</w:t>
+      </w:r>
+      <w:bookmarkEnd w:id="47"/>
+      <w:r>
+        <w:t>-year projections, indicated with the lighter color bars, the regional performance seems to be diverse. Despite the overall positive performance of East Asia &amp; Pacific, so</w:t>
+      </w:r>
+      <w:r>
+        <w:t xml:space="preserve">me countries of this region as </w:t>
+      </w:r>
+      <w:bookmarkStart w:id="48" w:name="redoc-inlinecode-38"/>
+      <w:r>
+        <w:rPr>
+          <w:rStyle w:val="redoc-inlinecode-38"/>
+        </w:rPr>
+        <w:t>Tonga, Micronesia, and Timor-Leste</w:t>
+      </w:r>
+      <w:bookmarkEnd w:id="48"/>
+      <w:r>
+        <w:t xml:space="preserve"> display worrying trends with an </w:t>
+      </w:r>
+      <w:r>
+        <w:lastRenderedPageBreak/>
+        <w:t xml:space="preserve">increase in poverty and two of them raising over half of the original value in </w:t>
+      </w:r>
+      <w:bookmarkStart w:id="49" w:name="redoc-inlinecode-39"/>
+      <w:r>
+        <w:rPr>
+          <w:rStyle w:val="redoc-inlinecode-39"/>
+        </w:rPr>
+        <w:t>15</w:t>
+      </w:r>
+      <w:bookmarkEnd w:id="49"/>
+      <w:r>
+        <w:t xml:space="preserve"> years from now. In other less performing regions like the Middle East and No</w:t>
+      </w:r>
+      <w:r>
+        <w:t>rth Africa and Sub-Sharan Africa, the trends are more bothersome. In Sub-Sharan Africa, if the trend continues, only one of two countries may reach the goal, leaving the region trapped in poverty. In the Middle East &amp; North Africa no additional country see</w:t>
+      </w:r>
+      <w:r>
+        <w:t>ms to be close to escape poverty. Meanwhile, Latin America &amp; Caribbean and Europe &amp; Central Asia have more fortunate trends. Despite the modest growth of some countries, most of the nations have reduced poverty meaningfully. Nonetheless, we are still far f</w:t>
+      </w:r>
+      <w:r>
+        <w:t>rom accomplishing the goal. A similar scenario takes place in South Asia, but here Afghanistan presents an extremely worrying case.</w:t>
       </w:r>
     </w:p>
     <w:p>
@@ -1015,120 +971,10 @@
         <w:pStyle w:val="BodyText"/>
       </w:pPr>
       <w:r>
-        <w:t xml:space="preserve">Beyond the number of countries that have accomplished the goal, and considering the </w:t>
-      </w:r>
-      <w:bookmarkStart w:id="38" w:name="redoc-inlinecode-30"/>
-      <w:r>
-        <w:rPr>
-          <w:rStyle w:val="redoc-inlinecode-30"/>
-        </w:rPr>
-        <w:t>15</w:t>
-      </w:r>
-      <w:bookmarkEnd w:id="38"/>
-      <w:r>
-        <w:t xml:space="preserve">-year projections, indicated with the lighter </w:t>
-      </w:r>
-      <w:r>
-        <w:t>color</w:t>
-      </w:r>
-      <w:r>
-        <w:t xml:space="preserve"> bar</w:t>
-      </w:r>
-      <w:r>
-        <w:t xml:space="preserve">s, the regional performance seems to be diverse. Despite the overall positive performance of East Asia &amp; Pacific, some countries of this region as </w:t>
-      </w:r>
-      <w:bookmarkStart w:id="39" w:name="redoc-inlinecode-31"/>
-      <w:r>
-        <w:rPr>
-          <w:rStyle w:val="redoc-inlinecode-31"/>
-        </w:rPr>
-        <w:t>Tonga, Micronesia, and Timor-Leste</w:t>
-      </w:r>
-      <w:bookmarkEnd w:id="39"/>
-      <w:r>
-        <w:t xml:space="preserve"> display worrying trends with an increase in poverty and</w:t>
-      </w:r>
-      <w:r>
-        <w:t xml:space="preserve"> </w:t>
-      </w:r>
-      <w:r>
-        <w:t xml:space="preserve">two of them raising over half of the original value in </w:t>
-      </w:r>
-      <w:bookmarkStart w:id="40" w:name="redoc-inlinecode-32"/>
-      <w:r>
-        <w:rPr>
-          <w:rStyle w:val="redoc-inlinecode-32"/>
-        </w:rPr>
-        <w:t>15</w:t>
-      </w:r>
-      <w:bookmarkEnd w:id="40"/>
-      <w:r>
-        <w:t xml:space="preserve"> years</w:t>
-      </w:r>
-      <w:r>
-        <w:t xml:space="preserve"> from now</w:t>
-      </w:r>
-      <w:r>
-        <w:t xml:space="preserve">. In other less performing regions </w:t>
-      </w:r>
-      <w:r>
-        <w:t>like</w:t>
-      </w:r>
-      <w:r>
-        <w:t xml:space="preserve"> the Middle East </w:t>
-      </w:r>
-      <w:r>
-        <w:t>and</w:t>
-      </w:r>
-      <w:r>
-        <w:t xml:space="preserve"> North Africa and Sub-Sharan Africa, the trends are more bothersome. In Sub-Sharan Africa, if the trend continues, only o</w:t>
-      </w:r>
-      <w:r>
-        <w:t xml:space="preserve">ne </w:t>
-      </w:r>
-      <w:r>
-        <w:t xml:space="preserve">of </w:t>
-      </w:r>
-      <w:r>
-        <w:t>two countries may reach the goal, leaving the region trapped in poverty. In the Middle East &amp; North Africa no additional country seems to be close to escape poverty. Meanwhile, Latin America &amp; Caribbean and Europe &amp; Central Asia have more fortunate t</w:t>
-      </w:r>
-      <w:r>
-        <w:t xml:space="preserve">rends. Despite the modest growth of some countries, most of the nations have reduced poverty meaningfully. Nonetheless, we are still far from accomplishing the goal. A similar </w:t>
-      </w:r>
-      <w:r>
-        <w:lastRenderedPageBreak/>
-        <w:t>scenario takes place in South Asia, but here Afghanistan presents an extremely w</w:t>
-      </w:r>
-      <w:r>
-        <w:t>orrying case.</w:t>
-      </w:r>
-    </w:p>
-    <w:p>
-      <w:pPr>
-        <w:pStyle w:val="BodyText"/>
-      </w:pPr>
-      <w:r>
-        <w:t>In short</w:t>
-      </w:r>
-      <w:r>
-        <w:t>, there are notable cases of successful poverty reduction, in which some regions are more successful than others. Yet, the goal is</w:t>
-      </w:r>
-      <w:r>
-        <w:t xml:space="preserve"> still far from being </w:t>
-      </w:r>
-      <w:r>
-        <w:t>accomplished. Poverty reduction needs to accelerate, especially in Sub-Sharan Africa, if we int</w:t>
-      </w:r>
-      <w:r>
-        <w:t xml:space="preserve">end </w:t>
-      </w:r>
-      <w:r>
-        <w:t>to reduce the share of the population living in poverty by half in the for</w:t>
-      </w:r>
-      <w:bookmarkStart w:id="41" w:name="_GoBack"/>
-      <w:bookmarkEnd w:id="41"/>
-      <w:r>
-        <w:t>eseeable future.</w:t>
+        <w:t>In short, there are notable cases of successful poverty reduction, in which some regions are more successful than others. Ye</w:t>
+      </w:r>
+      <w:r>
+        <w:t>t, the goal is still far from being accomplished. Poverty reduction needs to accelerate, especially in Sub-Sharan Africa, if we intend to reduce the share of the population living in poverty by half in the foreseeable future.</w:t>
       </w:r>
     </w:p>
     <w:sectPr>
@@ -1162,6 +1008,13 @@
       </w:r>
     </w:p>
   </w:endnote>
+  <w:endnote w:type="continuationNotice" w:id="1">
+    <w:p>
+      <w:pPr>
+        <w:spacing w:before="0" w:after="0" w:line="240" w:lineRule="auto"/>
+      </w:pPr>
+    </w:p>
+  </w:endnote>
 </w:endnotes>
 </file>
 
@@ -1179,6 +1032,13 @@
       <w:r>
         <w:continuationSeparator/>
       </w:r>
+    </w:p>
+  </w:footnote>
+  <w:footnote w:type="continuationNotice" w:id="1">
+    <w:p>
+      <w:pPr>
+        <w:spacing w:before="0" w:after="0" w:line="240" w:lineRule="auto"/>
+      </w:pPr>
     </w:p>
   </w:footnote>
 </w:footnotes>
@@ -1558,7 +1418,7 @@
     <w:lsdException w:name="toc 8" w:semiHidden="1" w:unhideWhenUsed="1"/>
     <w:lsdException w:name="toc 9" w:semiHidden="1" w:unhideWhenUsed="1"/>
     <w:lsdException w:name="Normal Indent" w:semiHidden="1" w:unhideWhenUsed="1"/>
-    <w:lsdException w:name="footnote text" w:semiHidden="1" w:unhideWhenUsed="1"/>
+    <w:lsdException w:name="footnote text" w:semiHidden="1" w:uiPriority="9" w:unhideWhenUsed="1"/>
     <w:lsdException w:name="annotation text" w:semiHidden="1" w:unhideWhenUsed="1"/>
     <w:lsdException w:name="header" w:semiHidden="1" w:unhideWhenUsed="1"/>
     <w:lsdException w:name="footer" w:semiHidden="1" w:unhideWhenUsed="1"/>
@@ -1591,7 +1451,7 @@
     <w:lsdException w:name="Title" w:uiPriority="10" w:qFormat="1"/>
     <w:lsdException w:name="Closing" w:semiHidden="1" w:unhideWhenUsed="1"/>
     <w:lsdException w:name="Signature" w:semiHidden="1" w:unhideWhenUsed="1"/>
-    <w:lsdException w:name="Default Paragraph Font" w:semiHidden="1" w:unhideWhenUsed="1"/>
+    <w:lsdException w:name="Default Paragraph Font" w:semiHidden="1" w:uiPriority="1" w:unhideWhenUsed="1"/>
     <w:lsdException w:name="Body Text" w:semiHidden="1" w:unhideWhenUsed="1"/>
     <w:lsdException w:name="Body Text Indent" w:semiHidden="1" w:unhideWhenUsed="1"/>
     <w:lsdException w:name="List Continue" w:semiHidden="1" w:unhideWhenUsed="1"/>
@@ -1606,7 +1466,7 @@
     <w:lsdException w:name="Body Text First Indent" w:semiHidden="1" w:unhideWhenUsed="1"/>
     <w:lsdException w:name="Body Text First Indent 2" w:semiHidden="1" w:unhideWhenUsed="1"/>
     <w:lsdException w:name="Body Text Indent 3" w:semiHidden="1" w:unhideWhenUsed="1"/>
-    <w:lsdException w:name="Block Text" w:semiHidden="1" w:unhideWhenUsed="1"/>
+    <w:lsdException w:name="Block Text" w:semiHidden="1" w:uiPriority="9" w:unhideWhenUsed="1"/>
     <w:lsdException w:name="Hyperlink" w:semiHidden="1" w:unhideWhenUsed="1"/>
     <w:lsdException w:name="FollowedHyperlink" w:semiHidden="1" w:unhideWhenUsed="1"/>
     <w:lsdException w:name="Strong" w:uiPriority="22" w:qFormat="1"/>
@@ -1629,7 +1489,7 @@
     <w:lsdException w:name="HTML Variable" w:semiHidden="1" w:unhideWhenUsed="1"/>
     <w:lsdException w:name="Normal Table" w:semiHidden="1" w:unhideWhenUsed="1"/>
     <w:lsdException w:name="annotation subject" w:semiHidden="1" w:unhideWhenUsed="1"/>
-    <w:lsdException w:name="No List" w:semiHidden="1" w:unhideWhenUsed="1"/>
+    <w:lsdException w:name="No List" w:semiHidden="1" w:uiPriority="99" w:unhideWhenUsed="1"/>
     <w:lsdException w:name="Outline List 1" w:semiHidden="1" w:unhideWhenUsed="1"/>
     <w:lsdException w:name="Outline List 2" w:semiHidden="1" w:unhideWhenUsed="1"/>
     <w:lsdException w:name="Outline List 3" w:semiHidden="1" w:unhideWhenUsed="1"/>
@@ -3231,6 +3091,18 @@
       <w:shd w:val="clear" w:color="auto" w:fill="FFBEBF"/>
     </w:rPr>
   </w:style>
+  <w:style w:type="paragraph" w:customStyle="1" w:styleId="redoc-codechunk-7">
+    <w:name w:val="redoc-codechunk-7"/>
+    <w:basedOn w:val="BodyText"/>
+    <w:hidden/>
+    <w:qFormat/>
+    <w:pPr>
+      <w:shd w:val="clear" w:color="auto" w:fill="FFBEBF"/>
+    </w:pPr>
+    <w:rPr>
+      <w:shd w:val="clear" w:color="auto" w:fill="FFBEBF"/>
+    </w:rPr>
+  </w:style>
   <w:style w:type="character" w:customStyle="1" w:styleId="redoc-inlinecode-1">
     <w:name w:val="redoc-inlinecode-1"/>
     <w:basedOn w:val="BodyTextChar"/>
@@ -3439,6 +3311,62 @@
       <w:shd w:val="clear" w:color="auto" w:fill="FFBEBF"/>
     </w:rPr>
   </w:style>
+  <w:style w:type="character" w:customStyle="1" w:styleId="redoc-inlinecode-33">
+    <w:name w:val="redoc-inlinecode-33"/>
+    <w:basedOn w:val="BodyTextChar"/>
+    <w:hidden/>
+    <w:rPr>
+      <w:shd w:val="clear" w:color="auto" w:fill="FFBEBF"/>
+    </w:rPr>
+  </w:style>
+  <w:style w:type="character" w:customStyle="1" w:styleId="redoc-inlinecode-34">
+    <w:name w:val="redoc-inlinecode-34"/>
+    <w:basedOn w:val="BodyTextChar"/>
+    <w:hidden/>
+    <w:rPr>
+      <w:shd w:val="clear" w:color="auto" w:fill="FFBEBF"/>
+    </w:rPr>
+  </w:style>
+  <w:style w:type="character" w:customStyle="1" w:styleId="redoc-inlinecode-35">
+    <w:name w:val="redoc-inlinecode-35"/>
+    <w:basedOn w:val="BodyTextChar"/>
+    <w:hidden/>
+    <w:rPr>
+      <w:shd w:val="clear" w:color="auto" w:fill="FFBEBF"/>
+    </w:rPr>
+  </w:style>
+  <w:style w:type="character" w:customStyle="1" w:styleId="redoc-inlinecode-36">
+    <w:name w:val="redoc-inlinecode-36"/>
+    <w:basedOn w:val="BodyTextChar"/>
+    <w:hidden/>
+    <w:rPr>
+      <w:shd w:val="clear" w:color="auto" w:fill="FFBEBF"/>
+    </w:rPr>
+  </w:style>
+  <w:style w:type="character" w:customStyle="1" w:styleId="redoc-inlinecode-37">
+    <w:name w:val="redoc-inlinecode-37"/>
+    <w:basedOn w:val="BodyTextChar"/>
+    <w:hidden/>
+    <w:rPr>
+      <w:shd w:val="clear" w:color="auto" w:fill="FFBEBF"/>
+    </w:rPr>
+  </w:style>
+  <w:style w:type="character" w:customStyle="1" w:styleId="redoc-inlinecode-38">
+    <w:name w:val="redoc-inlinecode-38"/>
+    <w:basedOn w:val="BodyTextChar"/>
+    <w:hidden/>
+    <w:rPr>
+      <w:shd w:val="clear" w:color="auto" w:fill="FFBEBF"/>
+    </w:rPr>
+  </w:style>
+  <w:style w:type="character" w:customStyle="1" w:styleId="redoc-inlinecode-39">
+    <w:name w:val="redoc-inlinecode-39"/>
+    <w:basedOn w:val="BodyTextChar"/>
+    <w:hidden/>
+    <w:rPr>
+      <w:shd w:val="clear" w:color="auto" w:fill="FFBEBF"/>
+    </w:rPr>
+  </w:style>
   <w:style w:type="character" w:customStyle="1" w:styleId="redoc-inlinecode-4">
     <w:name w:val="redoc-inlinecode-4"/>
     <w:basedOn w:val="BodyTextChar"/>
@@ -3485,6 +3413,56 @@
     <w:hidden/>
     <w:rPr>
       <w:shd w:val="clear" w:color="auto" w:fill="FFBEBF"/>
+    </w:rPr>
+  </w:style>
+  <w:style w:type="paragraph" w:styleId="Header">
+    <w:name w:val="header"/>
+    <w:basedOn w:val="Normal"/>
+    <w:link w:val="HeaderChar"/>
+    <w:semiHidden/>
+    <w:unhideWhenUsed/>
+    <w:rsid w:val="00AC2746"/>
+    <w:pPr>
+      <w:tabs>
+        <w:tab w:val="center" w:pos="4680"/>
+        <w:tab w:val="right" w:pos="9360"/>
+      </w:tabs>
+      <w:spacing w:before="0" w:after="0" w:line="240" w:lineRule="auto"/>
+    </w:pPr>
+  </w:style>
+  <w:style w:type="character" w:customStyle="1" w:styleId="HeaderChar">
+    <w:name w:val="Header Char"/>
+    <w:basedOn w:val="DefaultParagraphFont"/>
+    <w:link w:val="Header"/>
+    <w:semiHidden/>
+    <w:rsid w:val="00AC2746"/>
+    <w:rPr>
+      <w:sz w:val="24"/>
+    </w:rPr>
+  </w:style>
+  <w:style w:type="paragraph" w:styleId="Footer">
+    <w:name w:val="footer"/>
+    <w:basedOn w:val="Normal"/>
+    <w:link w:val="FooterChar"/>
+    <w:semiHidden/>
+    <w:unhideWhenUsed/>
+    <w:rsid w:val="00AC2746"/>
+    <w:pPr>
+      <w:tabs>
+        <w:tab w:val="center" w:pos="4680"/>
+        <w:tab w:val="right" w:pos="9360"/>
+      </w:tabs>
+      <w:spacing w:before="0" w:after="0" w:line="240" w:lineRule="auto"/>
+    </w:pPr>
+  </w:style>
+  <w:style w:type="character" w:customStyle="1" w:styleId="FooterChar">
+    <w:name w:val="Footer Char"/>
+    <w:basedOn w:val="DefaultParagraphFont"/>
+    <w:link w:val="Footer"/>
+    <w:semiHidden/>
+    <w:rsid w:val="00AC2746"/>
+    <w:rPr>
+      <w:sz w:val="24"/>
     </w:rPr>
   </w:style>
 </w:styles>
@@ -3806,4 +3784,16 @@
   </a:objectDefaults>
   <a:extraClrSchemeLst/>
 </a:theme>
+</file>
+
+<file path=customXml/item1.xml><?xml version="1.0" encoding="utf-8"?>
+<b:Sources xmlns:b="http://schemas.openxmlformats.org/officeDocument/2006/bibliography" xmlns="http://schemas.openxmlformats.org/officeDocument/2006/bibliography" SelectedStyle="\APASixthEditionOfficeOnline.xsl" StyleName="APA" Version="6"/>
+</file>
+
+<file path=customXml/itemProps1.xml><?xml version="1.0" encoding="utf-8"?>
+<ds:datastoreItem xmlns:ds="http://schemas.openxmlformats.org/officeDocument/2006/customXml" ds:itemID="{91C5DB39-737B-4C0C-92AE-DC5F53B7AC26}">
+  <ds:schemaRefs>
+    <ds:schemaRef ds:uri="http://schemas.openxmlformats.org/officeDocument/2006/bibliography"/>
+  </ds:schemaRefs>
+</ds:datastoreItem>
 </file>
</xml_diff>